<commit_message>
Apresentacao final e relatorio final
</commit_message>
<xml_diff>
--- a/Relatório de Projeto de Desenvolvimento.docx
+++ b/Relatório de Projeto de Desenvolvimento.docx
@@ -184,15 +184,14 @@
         <w:jc w:val="center"/>
         <w:rPr>
           <w:b/>
-          <w:color w:val="C0504D" w:themeColor="accent2"/>
-          <w:sz w:val="24"/>
-          <w:szCs w:val="24"/>
-        </w:rPr>
-      </w:pPr>
+          <w:sz w:val="24"/>
+          <w:szCs w:val="24"/>
+        </w:rPr>
+      </w:pPr>
+      <w:bookmarkStart w:id="0" w:name="_GoBack"/>
       <w:r>
         <w:rPr>
           <w:b/>
-          <w:color w:val="C0504D" w:themeColor="accent2"/>
           <w:sz w:val="24"/>
           <w:szCs w:val="24"/>
         </w:rPr>
@@ -202,7 +201,6 @@
       <w:r>
         <w:rPr>
           <w:b/>
-          <w:color w:val="C0504D" w:themeColor="accent2"/>
           <w:sz w:val="24"/>
           <w:szCs w:val="24"/>
         </w:rPr>
@@ -210,6 +208,7 @@
       </w:r>
       <w:proofErr w:type="spellEnd"/>
     </w:p>
+    <w:bookmarkEnd w:id="0"/>
     <w:p>
       <w:pPr>
         <w:jc w:val="center"/>
@@ -569,51 +568,6 @@
           <w:szCs w:val="24"/>
         </w:rPr>
         <w:t>.</w:t>
-      </w:r>
-    </w:p>
-    <w:p>
-      <w:pPr>
-        <w:autoSpaceDE w:val="0"/>
-        <w:autoSpaceDN w:val="0"/>
-        <w:adjustRightInd w:val="0"/>
-        <w:spacing w:after="0" w:line="240" w:lineRule="auto"/>
-        <w:ind w:firstLine="357"/>
-        <w:jc w:val="both"/>
-        <w:rPr>
-          <w:rFonts w:cs="Times New Roman"/>
-          <w:iCs/>
-          <w:sz w:val="24"/>
-          <w:szCs w:val="24"/>
-        </w:rPr>
-      </w:pPr>
-      <w:r>
-        <w:rPr>
-          <w:rFonts w:cs="Times New Roman"/>
-          <w:iCs/>
-          <w:sz w:val="24"/>
-          <w:szCs w:val="24"/>
-        </w:rPr>
-        <w:t xml:space="preserve">&lt;&lt;Colocar aqui mais </w:t>
-      </w:r>
-      <w:proofErr w:type="gramStart"/>
-      <w:r>
-        <w:rPr>
-          <w:rFonts w:cs="Times New Roman"/>
-          <w:iCs/>
-          <w:sz w:val="24"/>
-          <w:szCs w:val="24"/>
-        </w:rPr>
-        <w:t>referencias</w:t>
-      </w:r>
-      <w:proofErr w:type="gramEnd"/>
-      <w:r>
-        <w:rPr>
-          <w:rFonts w:cs="Times New Roman"/>
-          <w:iCs/>
-          <w:sz w:val="24"/>
-          <w:szCs w:val="24"/>
-        </w:rPr>
-        <w:t xml:space="preserve"> do trabalho&gt;&gt;</w:t>
       </w:r>
     </w:p>
     <w:p>
@@ -1804,281 +1758,13 @@
         <w:t>Abordagem de Desenvolvimento</w:t>
       </w:r>
     </w:p>
-    <w:p>
-      <w:pPr>
-        <w:autoSpaceDE w:val="0"/>
-        <w:autoSpaceDN w:val="0"/>
-        <w:adjustRightInd w:val="0"/>
-        <w:spacing w:after="0" w:line="240" w:lineRule="auto"/>
-        <w:jc w:val="both"/>
+    <w:p/>
+    <w:p>
+      <w:pPr>
         <w:rPr>
           <w:rFonts w:cs="Times New Roman"/>
           <w:i/>
           <w:iCs/>
-          <w:sz w:val="24"/>
-          <w:szCs w:val="24"/>
-        </w:rPr>
-      </w:pPr>
-    </w:p>
-    <w:p>
-      <w:pPr>
-        <w:autoSpaceDE w:val="0"/>
-        <w:autoSpaceDN w:val="0"/>
-        <w:adjustRightInd w:val="0"/>
-        <w:spacing w:after="0" w:line="240" w:lineRule="auto"/>
-        <w:jc w:val="both"/>
-        <w:rPr>
-          <w:rFonts w:cs="Times New Roman"/>
-          <w:i/>
-          <w:iCs/>
-          <w:sz w:val="24"/>
-          <w:szCs w:val="24"/>
-        </w:rPr>
-      </w:pPr>
-    </w:p>
-    <w:p>
-      <w:pPr>
-        <w:tabs>
-          <w:tab w:val="left" w:pos="1134"/>
-          <w:tab w:val="left" w:pos="1560"/>
-        </w:tabs>
-        <w:spacing w:after="0"/>
-        <w:jc w:val="both"/>
-        <w:rPr>
-          <w:rFonts w:ascii="Calibri" w:hAnsi="Calibri" w:cs="Helvetica"/>
-          <w:color w:val="C0504D" w:themeColor="accent2"/>
-          <w:sz w:val="24"/>
-          <w:szCs w:val="24"/>
-        </w:rPr>
-      </w:pPr>
-      <w:r>
-        <w:rPr>
-          <w:rFonts w:ascii="Calibri" w:hAnsi="Calibri" w:cs="Helvetica"/>
-          <w:color w:val="C0504D" w:themeColor="accent2"/>
-          <w:sz w:val="24"/>
-          <w:szCs w:val="24"/>
-        </w:rPr>
-        <w:t xml:space="preserve">Definição de qual estratégia de desenvolvimento de software </w:t>
-      </w:r>
-      <w:r>
-        <w:rPr>
-          <w:rFonts w:ascii="Calibri" w:hAnsi="Calibri" w:cs="Helvetica"/>
-          <w:color w:val="C0504D" w:themeColor="accent2"/>
-          <w:sz w:val="24"/>
-          <w:szCs w:val="24"/>
-        </w:rPr>
-        <w:t>foi</w:t>
-      </w:r>
-      <w:r>
-        <w:rPr>
-          <w:rFonts w:ascii="Calibri" w:hAnsi="Calibri" w:cs="Helvetica"/>
-          <w:color w:val="C0504D" w:themeColor="accent2"/>
-          <w:sz w:val="24"/>
-          <w:szCs w:val="24"/>
-        </w:rPr>
-        <w:t xml:space="preserve"> empregada para execução do projeto, tais como, por exemplo: Cascata, Espiral, Iterativo e incremental, RUP, XP, SCRUM, Open </w:t>
-      </w:r>
-      <w:proofErr w:type="spellStart"/>
-      <w:r>
-        <w:rPr>
-          <w:rFonts w:ascii="Calibri" w:hAnsi="Calibri" w:cs="Helvetica"/>
-          <w:color w:val="C0504D" w:themeColor="accent2"/>
-          <w:sz w:val="24"/>
-          <w:szCs w:val="24"/>
-        </w:rPr>
-        <w:t>Up</w:t>
-      </w:r>
-      <w:proofErr w:type="spellEnd"/>
-      <w:r>
-        <w:rPr>
-          <w:rFonts w:ascii="Calibri" w:hAnsi="Calibri" w:cs="Helvetica"/>
-          <w:color w:val="C0504D" w:themeColor="accent2"/>
-          <w:sz w:val="24"/>
-          <w:szCs w:val="24"/>
-        </w:rPr>
-        <w:t xml:space="preserve">, entre outras.  </w:t>
-      </w:r>
-    </w:p>
-    <w:p>
-      <w:pPr>
-        <w:tabs>
-          <w:tab w:val="left" w:pos="1134"/>
-          <w:tab w:val="left" w:pos="1560"/>
-        </w:tabs>
-        <w:spacing w:after="0"/>
-        <w:jc w:val="both"/>
-        <w:rPr>
-          <w:rFonts w:ascii="Calibri" w:hAnsi="Calibri" w:cs="Helvetica"/>
-          <w:color w:val="C0504D" w:themeColor="accent2"/>
-          <w:sz w:val="24"/>
-          <w:szCs w:val="24"/>
-        </w:rPr>
-      </w:pPr>
-    </w:p>
-    <w:p>
-      <w:pPr>
-        <w:tabs>
-          <w:tab w:val="left" w:pos="1134"/>
-          <w:tab w:val="left" w:pos="1560"/>
-        </w:tabs>
-        <w:spacing w:after="0"/>
-        <w:jc w:val="both"/>
-        <w:rPr>
-          <w:rFonts w:ascii="Calibri" w:hAnsi="Calibri" w:cs="Helvetica"/>
-          <w:color w:val="C0504D" w:themeColor="accent2"/>
-          <w:sz w:val="24"/>
-          <w:szCs w:val="24"/>
-        </w:rPr>
-      </w:pPr>
-      <w:r>
-        <w:rPr>
-          <w:rFonts w:ascii="Calibri" w:hAnsi="Calibri" w:cs="Helvetica"/>
-          <w:color w:val="C0504D" w:themeColor="accent2"/>
-          <w:sz w:val="24"/>
-          <w:szCs w:val="24"/>
-        </w:rPr>
-        <w:t xml:space="preserve">Se for realizada uma adaptação entre modelos de processo existentes, o mesmo deve ser descrito neste tópico. </w:t>
-      </w:r>
-    </w:p>
-    <w:p>
-      <w:pPr>
-        <w:tabs>
-          <w:tab w:val="left" w:pos="1134"/>
-          <w:tab w:val="left" w:pos="1560"/>
-        </w:tabs>
-        <w:spacing w:after="0"/>
-        <w:jc w:val="both"/>
-        <w:rPr>
-          <w:rFonts w:ascii="Calibri" w:hAnsi="Calibri" w:cs="Helvetica"/>
-          <w:color w:val="C0504D" w:themeColor="accent2"/>
-          <w:sz w:val="24"/>
-          <w:szCs w:val="24"/>
-        </w:rPr>
-      </w:pPr>
-      <w:r>
-        <w:rPr>
-          <w:rFonts w:ascii="Calibri" w:hAnsi="Calibri" w:cs="Helvetica"/>
-          <w:color w:val="C0504D" w:themeColor="accent2"/>
-          <w:sz w:val="24"/>
-          <w:szCs w:val="24"/>
-        </w:rPr>
-        <w:br/>
-        <w:t>Trazer referências bibliográficas (livros, artigos científicos, documento e site oficial) da abordagem de desenvolvimento, bem como apontar os motivos para esta escolha.</w:t>
-      </w:r>
-      <w:proofErr w:type="gramStart"/>
-      <w:r>
-        <w:rPr>
-          <w:rFonts w:ascii="Calibri" w:hAnsi="Calibri" w:cs="Helvetica"/>
-          <w:color w:val="C0504D" w:themeColor="accent2"/>
-          <w:sz w:val="24"/>
-          <w:szCs w:val="24"/>
-        </w:rPr>
-        <w:br/>
-      </w:r>
-      <w:proofErr w:type="gramEnd"/>
-    </w:p>
-    <w:p>
-      <w:pPr>
-        <w:tabs>
-          <w:tab w:val="left" w:pos="1134"/>
-          <w:tab w:val="left" w:pos="1560"/>
-        </w:tabs>
-        <w:spacing w:after="0"/>
-        <w:jc w:val="both"/>
-        <w:rPr>
-          <w:rFonts w:ascii="Calibri" w:hAnsi="Calibri" w:cs="Helvetica"/>
-          <w:color w:val="C0504D" w:themeColor="accent2"/>
-          <w:sz w:val="24"/>
-          <w:szCs w:val="24"/>
-        </w:rPr>
-      </w:pPr>
-      <w:r>
-        <w:rPr>
-          <w:rFonts w:ascii="Calibri" w:hAnsi="Calibri" w:cs="Helvetica"/>
-          <w:color w:val="C0504D" w:themeColor="accent2"/>
-          <w:sz w:val="24"/>
-          <w:szCs w:val="24"/>
-        </w:rPr>
-        <w:t xml:space="preserve">Importante ressaltar que </w:t>
-      </w:r>
-      <w:r>
-        <w:rPr>
-          <w:rFonts w:ascii="Calibri" w:hAnsi="Calibri" w:cs="Helvetica"/>
-          <w:color w:val="C0504D" w:themeColor="accent2"/>
-          <w:sz w:val="24"/>
-          <w:szCs w:val="24"/>
-        </w:rPr>
-        <w:t xml:space="preserve">nem as </w:t>
-      </w:r>
-      <w:r>
-        <w:rPr>
-          <w:rFonts w:ascii="Calibri" w:hAnsi="Calibri" w:cs="Helvetica"/>
-          <w:color w:val="C0504D" w:themeColor="accent2"/>
-          <w:sz w:val="24"/>
-          <w:szCs w:val="24"/>
-        </w:rPr>
-        <w:t>abordagens poderão ser utilizadas em sua totalidade</w:t>
-      </w:r>
-      <w:r>
-        <w:rPr>
-          <w:rFonts w:ascii="Calibri" w:hAnsi="Calibri" w:cs="Helvetica"/>
-          <w:color w:val="C0504D" w:themeColor="accent2"/>
-          <w:sz w:val="24"/>
-          <w:szCs w:val="24"/>
-        </w:rPr>
-        <w:t xml:space="preserve">. </w:t>
-      </w:r>
-      <w:r>
-        <w:rPr>
-          <w:rFonts w:ascii="Calibri" w:hAnsi="Calibri" w:cs="Helvetica"/>
-          <w:color w:val="C0504D" w:themeColor="accent2"/>
-          <w:sz w:val="24"/>
-          <w:szCs w:val="24"/>
-        </w:rPr>
-        <w:t xml:space="preserve">Nestes casos, deve-se apontar que se está utilizando alguns recursos de tal abordagem e então apresentar exatamente quais artefatos e práticas da metodologia serão utilizadas. </w:t>
-      </w:r>
-      <w:r>
-        <w:rPr>
-          <w:rFonts w:ascii="Calibri" w:hAnsi="Calibri" w:cs="Helvetica"/>
-          <w:color w:val="C0504D" w:themeColor="accent2"/>
-          <w:sz w:val="24"/>
-          <w:szCs w:val="24"/>
-        </w:rPr>
-        <w:tab/>
-      </w:r>
-      <w:r>
-        <w:rPr>
-          <w:rFonts w:ascii="Calibri" w:hAnsi="Calibri" w:cs="Helvetica"/>
-          <w:color w:val="C0504D" w:themeColor="accent2"/>
-          <w:sz w:val="24"/>
-          <w:szCs w:val="24"/>
-        </w:rPr>
-        <w:br/>
-      </w:r>
-      <w:r>
-        <w:rPr>
-          <w:rFonts w:ascii="Calibri" w:hAnsi="Calibri" w:cs="Helvetica"/>
-          <w:color w:val="C0504D" w:themeColor="accent2"/>
-          <w:sz w:val="24"/>
-          <w:szCs w:val="24"/>
-        </w:rPr>
-        <w:br/>
-        <w:t>Imagens para ilustrar o funcionamento de processos da abordagem sempre são interessantes de constar nesse item.</w:t>
-      </w:r>
-    </w:p>
-    <w:p>
-      <w:pPr>
-        <w:rPr>
-          <w:rFonts w:ascii="Calibri" w:hAnsi="Calibri" w:cs="Helvetica"/>
-          <w:sz w:val="24"/>
-          <w:szCs w:val="24"/>
-        </w:rPr>
-      </w:pPr>
-    </w:p>
-    <w:p>
-      <w:pPr>
-        <w:rPr>
-          <w:rFonts w:ascii="Calibri" w:hAnsi="Calibri" w:cs="Helvetica"/>
           <w:sz w:val="24"/>
           <w:szCs w:val="24"/>
         </w:rPr>
@@ -2147,6 +1833,7 @@
           <w:id w:val="922157359"/>
           <w:citation/>
         </w:sdtPr>
+        <w:sdtEndPr/>
         <w:sdtContent>
           <w:r>
             <w:rPr>
@@ -2275,7 +1962,7 @@
           <w:sz w:val="24"/>
           <w:szCs w:val="24"/>
         </w:rPr>
-        <w:t xml:space="preserve"> e prazo, como pode ser visualizado na figura abaixo.</w:t>
+        <w:t xml:space="preserve"> e prazo.</w:t>
       </w:r>
     </w:p>
     <w:p>
@@ -2287,87 +1974,11 @@
         <w:jc w:val="both"/>
         <w:rPr>
           <w:rFonts w:cs="Times New Roman"/>
-          <w:i/>
           <w:iCs/>
           <w:sz w:val="24"/>
           <w:szCs w:val="24"/>
         </w:rPr>
       </w:pPr>
-    </w:p>
-    <w:p>
-      <w:pPr>
-        <w:autoSpaceDE w:val="0"/>
-        <w:autoSpaceDN w:val="0"/>
-        <w:adjustRightInd w:val="0"/>
-        <w:spacing w:after="0" w:line="240" w:lineRule="auto"/>
-        <w:jc w:val="both"/>
-        <w:rPr>
-          <w:rFonts w:cs="Times New Roman"/>
-          <w:i/>
-          <w:iCs/>
-          <w:sz w:val="24"/>
-          <w:szCs w:val="24"/>
-        </w:rPr>
-      </w:pPr>
-    </w:p>
-    <w:p>
-      <w:pPr>
-        <w:autoSpaceDE w:val="0"/>
-        <w:autoSpaceDN w:val="0"/>
-        <w:adjustRightInd w:val="0"/>
-        <w:spacing w:after="0" w:line="240" w:lineRule="auto"/>
-        <w:jc w:val="both"/>
-        <w:rPr>
-          <w:rFonts w:cs="Times New Roman"/>
-          <w:i/>
-          <w:iCs/>
-          <w:sz w:val="44"/>
-          <w:szCs w:val="44"/>
-        </w:rPr>
-      </w:pPr>
-      <w:r>
-        <w:rPr>
-          <w:rFonts w:cs="Times New Roman"/>
-          <w:i/>
-          <w:iCs/>
-          <w:sz w:val="44"/>
-          <w:szCs w:val="44"/>
-        </w:rPr>
-        <w:t>FIGURA DO BACKLOG DE PRODUTO</w:t>
-      </w:r>
-    </w:p>
-    <w:p>
-      <w:pPr>
-        <w:autoSpaceDE w:val="0"/>
-        <w:autoSpaceDN w:val="0"/>
-        <w:adjustRightInd w:val="0"/>
-        <w:spacing w:after="0" w:line="240" w:lineRule="auto"/>
-        <w:jc w:val="both"/>
-        <w:rPr>
-          <w:rFonts w:cs="Times New Roman"/>
-          <w:i/>
-          <w:iCs/>
-          <w:sz w:val="24"/>
-          <w:szCs w:val="24"/>
-        </w:rPr>
-      </w:pPr>
-    </w:p>
-    <w:p>
-      <w:pPr>
-        <w:autoSpaceDE w:val="0"/>
-        <w:autoSpaceDN w:val="0"/>
-        <w:adjustRightInd w:val="0"/>
-        <w:spacing w:after="0" w:line="240" w:lineRule="auto"/>
-        <w:jc w:val="both"/>
-        <w:rPr>
-          <w:rFonts w:cs="Times New Roman"/>
-          <w:iCs/>
-          <w:sz w:val="24"/>
-          <w:szCs w:val="24"/>
-        </w:rPr>
-      </w:pPr>
-      <w:bookmarkStart w:id="0" w:name="_GoBack"/>
-      <w:bookmarkEnd w:id="0"/>
     </w:p>
     <w:p>
       <w:pPr>
@@ -2443,6 +2054,7 @@
           <w:id w:val="454752642"/>
           <w:citation/>
         </w:sdtPr>
+        <w:sdtEndPr/>
         <w:sdtContent>
           <w:r>
             <w:rPr>
@@ -2552,118 +2164,6 @@
         <w:t>Arquitetura do Sistema</w:t>
       </w:r>
     </w:p>
-    <w:p/>
-    <w:p>
-      <w:pPr>
-        <w:tabs>
-          <w:tab w:val="left" w:pos="1134"/>
-          <w:tab w:val="left" w:pos="1560"/>
-        </w:tabs>
-        <w:spacing w:after="0"/>
-        <w:jc w:val="both"/>
-        <w:rPr>
-          <w:rFonts w:ascii="Calibri" w:hAnsi="Calibri" w:cs="Helvetica"/>
-          <w:color w:val="C0504D" w:themeColor="accent2"/>
-          <w:sz w:val="24"/>
-          <w:szCs w:val="24"/>
-        </w:rPr>
-      </w:pPr>
-      <w:r>
-        <w:rPr>
-          <w:rFonts w:ascii="Calibri" w:hAnsi="Calibri" w:cs="Helvetica"/>
-          <w:color w:val="C0504D" w:themeColor="accent2"/>
-          <w:sz w:val="24"/>
-          <w:szCs w:val="24"/>
-        </w:rPr>
-        <w:t xml:space="preserve">Este tópico deve conter os artefatos </w:t>
-      </w:r>
-      <w:r>
-        <w:rPr>
-          <w:rFonts w:ascii="Calibri" w:hAnsi="Calibri" w:cs="Helvetica"/>
-          <w:color w:val="C0504D" w:themeColor="accent2"/>
-          <w:sz w:val="24"/>
-          <w:szCs w:val="24"/>
-        </w:rPr>
-        <w:t xml:space="preserve">elaborados ao longo do desenvolvimento do sistema, considerando o tipo de sistema a ser desenvolvido e a abordagem de desenvolvimento, bem como as visões abaixo que são aplicáveis ao projeto. </w:t>
-      </w:r>
-    </w:p>
-    <w:p>
-      <w:pPr>
-        <w:tabs>
-          <w:tab w:val="left" w:pos="1134"/>
-          <w:tab w:val="left" w:pos="1560"/>
-        </w:tabs>
-        <w:spacing w:after="0"/>
-        <w:jc w:val="both"/>
-        <w:rPr>
-          <w:rFonts w:ascii="Calibri" w:hAnsi="Calibri" w:cs="Helvetica"/>
-          <w:color w:val="C0504D" w:themeColor="accent2"/>
-          <w:sz w:val="24"/>
-          <w:szCs w:val="24"/>
-        </w:rPr>
-      </w:pPr>
-    </w:p>
-    <w:p>
-      <w:pPr>
-        <w:tabs>
-          <w:tab w:val="left" w:pos="1134"/>
-          <w:tab w:val="left" w:pos="1560"/>
-        </w:tabs>
-        <w:spacing w:after="0"/>
-        <w:jc w:val="both"/>
-        <w:rPr>
-          <w:rFonts w:ascii="Calibri" w:hAnsi="Calibri" w:cs="Helvetica"/>
-          <w:color w:val="C0504D" w:themeColor="accent2"/>
-          <w:sz w:val="24"/>
-          <w:szCs w:val="24"/>
-        </w:rPr>
-      </w:pPr>
-      <w:r>
-        <w:rPr>
-          <w:rFonts w:ascii="Calibri" w:hAnsi="Calibri" w:cs="Helvetica"/>
-          <w:color w:val="C0504D" w:themeColor="accent2"/>
-          <w:sz w:val="24"/>
-          <w:szCs w:val="24"/>
-        </w:rPr>
-        <w:t>A seguir são apresentados</w:t>
-      </w:r>
-      <w:r>
-        <w:rPr>
-          <w:rFonts w:ascii="Calibri" w:hAnsi="Calibri" w:cs="Helvetica"/>
-          <w:b/>
-          <w:color w:val="C0504D" w:themeColor="accent2"/>
-          <w:sz w:val="24"/>
-          <w:szCs w:val="24"/>
-        </w:rPr>
-        <w:t xml:space="preserve"> exemplos de modelos que podem</w:t>
-      </w:r>
-      <w:r>
-        <w:rPr>
-          <w:rFonts w:ascii="Calibri" w:hAnsi="Calibri" w:cs="Helvetica"/>
-          <w:color w:val="C0504D" w:themeColor="accent2"/>
-          <w:sz w:val="24"/>
-          <w:szCs w:val="24"/>
-        </w:rPr>
-        <w:t xml:space="preserve"> ser utilizados de acordo com algumas estratégias de desenvolvimento.</w:t>
-      </w:r>
-    </w:p>
-    <w:p>
-      <w:pPr>
-        <w:tabs>
-          <w:tab w:val="left" w:pos="1134"/>
-          <w:tab w:val="left" w:pos="1560"/>
-        </w:tabs>
-        <w:spacing w:after="0"/>
-        <w:jc w:val="both"/>
-        <w:rPr>
-          <w:rFonts w:ascii="Calibri" w:hAnsi="Calibri" w:cs="Helvetica"/>
-          <w:b/>
-          <w:color w:val="C0504D" w:themeColor="accent2"/>
-          <w:sz w:val="24"/>
-          <w:szCs w:val="24"/>
-        </w:rPr>
-      </w:pPr>
-    </w:p>
     <w:p>
       <w:pPr>
         <w:tabs>
@@ -2706,11 +2206,6 @@
     </w:p>
     <w:p>
       <w:pPr>
-        <w:spacing w:after="0"/>
-      </w:pPr>
-    </w:p>
-    <w:p>
-      <w:pPr>
         <w:tabs>
           <w:tab w:val="left" w:pos="1134"/>
           <w:tab w:val="left" w:pos="1560"/>
@@ -2724,54 +2219,993 @@
           <w:szCs w:val="24"/>
         </w:rPr>
       </w:pPr>
+    </w:p>
+    <w:p>
+      <w:pPr>
+        <w:tabs>
+          <w:tab w:val="left" w:pos="1134"/>
+          <w:tab w:val="left" w:pos="1560"/>
+        </w:tabs>
+        <w:spacing w:after="0"/>
+        <w:jc w:val="both"/>
+        <w:rPr>
+          <w:rFonts w:ascii="Calibri" w:hAnsi="Calibri" w:cs="Helvetica"/>
+          <w:color w:val="C0504D" w:themeColor="accent2"/>
+          <w:sz w:val="24"/>
+          <w:szCs w:val="24"/>
+        </w:rPr>
+      </w:pPr>
+    </w:p>
+    <w:p>
+      <w:pPr>
+        <w:tabs>
+          <w:tab w:val="left" w:pos="1134"/>
+          <w:tab w:val="left" w:pos="1560"/>
+        </w:tabs>
+        <w:spacing w:after="0"/>
+        <w:jc w:val="both"/>
+        <w:rPr>
+          <w:rFonts w:ascii="Calibri" w:hAnsi="Calibri" w:cs="Helvetica"/>
+          <w:sz w:val="24"/>
+          <w:szCs w:val="24"/>
+        </w:rPr>
+      </w:pPr>
+      <w:r>
+        <w:rPr>
+          <w:rFonts w:ascii="Calibri" w:hAnsi="Calibri" w:cs="Helvetica"/>
+          <w:sz w:val="24"/>
+          <w:szCs w:val="24"/>
+        </w:rPr>
+        <w:t>Requisitos</w:t>
+      </w:r>
+      <w:r>
+        <w:rPr>
+          <w:rFonts w:ascii="Calibri" w:hAnsi="Calibri" w:cs="Helvetica"/>
+          <w:sz w:val="24"/>
+          <w:szCs w:val="24"/>
+        </w:rPr>
+        <w:t xml:space="preserve"> </w:t>
+      </w:r>
+      <w:r>
+        <w:rPr>
+          <w:rFonts w:ascii="Calibri" w:hAnsi="Calibri" w:cs="Helvetica"/>
+          <w:sz w:val="24"/>
+          <w:szCs w:val="24"/>
+        </w:rPr>
+        <w:t>funcionais:</w:t>
+      </w:r>
+    </w:p>
+    <w:p>
+      <w:pPr>
+        <w:pStyle w:val="PargrafodaLista"/>
+        <w:numPr>
+          <w:ilvl w:val="0"/>
+          <w:numId w:val="22"/>
+        </w:numPr>
+        <w:tabs>
+          <w:tab w:val="left" w:pos="1134"/>
+          <w:tab w:val="left" w:pos="1560"/>
+        </w:tabs>
+        <w:spacing w:after="0"/>
+        <w:ind w:left="720"/>
+        <w:jc w:val="both"/>
+        <w:rPr>
+          <w:rFonts w:ascii="Calibri" w:hAnsi="Calibri" w:cs="Helvetica"/>
+          <w:sz w:val="24"/>
+          <w:szCs w:val="24"/>
+        </w:rPr>
+      </w:pPr>
+      <w:r>
+        <w:rPr>
+          <w:rFonts w:ascii="Calibri" w:hAnsi="Calibri" w:cs="Helvetica"/>
+          <w:sz w:val="24"/>
+          <w:szCs w:val="24"/>
+        </w:rPr>
+        <w:t>O aplicativo deve guardar informações do usuário.</w:t>
+      </w:r>
+    </w:p>
+    <w:p>
+      <w:pPr>
+        <w:pStyle w:val="PargrafodaLista"/>
+        <w:numPr>
+          <w:ilvl w:val="0"/>
+          <w:numId w:val="22"/>
+        </w:numPr>
+        <w:tabs>
+          <w:tab w:val="left" w:pos="1134"/>
+          <w:tab w:val="left" w:pos="1560"/>
+        </w:tabs>
+        <w:spacing w:after="0"/>
+        <w:ind w:left="720"/>
+        <w:jc w:val="both"/>
+        <w:rPr>
+          <w:rFonts w:ascii="Calibri" w:hAnsi="Calibri" w:cs="Helvetica"/>
+          <w:sz w:val="24"/>
+          <w:szCs w:val="24"/>
+        </w:rPr>
+      </w:pPr>
+      <w:r>
+        <w:rPr>
+          <w:rFonts w:ascii="Calibri" w:hAnsi="Calibri" w:cs="Helvetica"/>
+          <w:sz w:val="24"/>
+          <w:szCs w:val="24"/>
+        </w:rPr>
+        <w:t>O aplicativo deve realizar uma refeição com os alimentos selecionados pelo usuário.</w:t>
+      </w:r>
+    </w:p>
+    <w:p>
+      <w:pPr>
+        <w:pStyle w:val="PargrafodaLista"/>
+        <w:numPr>
+          <w:ilvl w:val="0"/>
+          <w:numId w:val="22"/>
+        </w:numPr>
+        <w:tabs>
+          <w:tab w:val="left" w:pos="1134"/>
+          <w:tab w:val="left" w:pos="1560"/>
+        </w:tabs>
+        <w:spacing w:after="0"/>
+        <w:ind w:left="720"/>
+        <w:jc w:val="both"/>
+        <w:rPr>
+          <w:rFonts w:ascii="Calibri" w:hAnsi="Calibri" w:cs="Helvetica"/>
+          <w:sz w:val="24"/>
+          <w:szCs w:val="24"/>
+        </w:rPr>
+      </w:pPr>
+      <w:r>
+        <w:rPr>
+          <w:rFonts w:ascii="Calibri" w:hAnsi="Calibri" w:cs="Helvetica"/>
+          <w:sz w:val="24"/>
+          <w:szCs w:val="24"/>
+        </w:rPr>
+        <w:t>O aplicativo deve calcular as calorias de cada refeição.</w:t>
+      </w:r>
+    </w:p>
+    <w:p>
+      <w:pPr>
+        <w:pStyle w:val="PargrafodaLista"/>
+        <w:numPr>
+          <w:ilvl w:val="0"/>
+          <w:numId w:val="22"/>
+        </w:numPr>
+        <w:tabs>
+          <w:tab w:val="left" w:pos="1134"/>
+          <w:tab w:val="left" w:pos="1560"/>
+        </w:tabs>
+        <w:spacing w:after="0"/>
+        <w:ind w:left="720"/>
+        <w:jc w:val="both"/>
+        <w:rPr>
+          <w:rFonts w:ascii="Calibri" w:hAnsi="Calibri" w:cs="Helvetica"/>
+          <w:sz w:val="24"/>
+          <w:szCs w:val="24"/>
+        </w:rPr>
+      </w:pPr>
+      <w:r>
+        <w:rPr>
+          <w:rFonts w:ascii="Calibri" w:hAnsi="Calibri" w:cs="Helvetica"/>
+          <w:sz w:val="24"/>
+          <w:szCs w:val="24"/>
+        </w:rPr>
+        <w:t>O aplicativo deve registrar o peso do usuário.</w:t>
+      </w:r>
+    </w:p>
+    <w:p>
+      <w:pPr>
+        <w:pStyle w:val="PargrafodaLista"/>
+        <w:numPr>
+          <w:ilvl w:val="0"/>
+          <w:numId w:val="22"/>
+        </w:numPr>
+        <w:tabs>
+          <w:tab w:val="left" w:pos="1134"/>
+          <w:tab w:val="left" w:pos="1560"/>
+        </w:tabs>
+        <w:spacing w:after="0"/>
+        <w:ind w:left="720"/>
+        <w:jc w:val="both"/>
+        <w:rPr>
+          <w:rFonts w:ascii="Calibri" w:hAnsi="Calibri" w:cs="Helvetica"/>
+          <w:sz w:val="24"/>
+          <w:szCs w:val="24"/>
+        </w:rPr>
+      </w:pPr>
+      <w:r>
+        <w:rPr>
+          <w:rFonts w:ascii="Calibri" w:hAnsi="Calibri" w:cs="Helvetica"/>
+          <w:sz w:val="24"/>
+          <w:szCs w:val="24"/>
+        </w:rPr>
+        <w:t>O aplicativo deve realizar controle de sessão.</w:t>
+      </w:r>
+    </w:p>
+    <w:p>
+      <w:pPr>
+        <w:pStyle w:val="PargrafodaLista"/>
+        <w:numPr>
+          <w:ilvl w:val="0"/>
+          <w:numId w:val="22"/>
+        </w:numPr>
+        <w:tabs>
+          <w:tab w:val="left" w:pos="1134"/>
+          <w:tab w:val="left" w:pos="1560"/>
+        </w:tabs>
+        <w:spacing w:after="0"/>
+        <w:ind w:left="720"/>
+        <w:jc w:val="both"/>
+        <w:rPr>
+          <w:rFonts w:ascii="Calibri" w:hAnsi="Calibri" w:cs="Helvetica"/>
+          <w:sz w:val="24"/>
+          <w:szCs w:val="24"/>
+        </w:rPr>
+      </w:pPr>
+      <w:r>
+        <w:rPr>
+          <w:rFonts w:ascii="Calibri" w:hAnsi="Calibri" w:cs="Helvetica"/>
+          <w:sz w:val="24"/>
+          <w:szCs w:val="24"/>
+        </w:rPr>
+        <w:t xml:space="preserve">O aplicativo deve </w:t>
+      </w:r>
+      <w:proofErr w:type="spellStart"/>
+      <w:r>
+        <w:rPr>
+          <w:rFonts w:ascii="Calibri" w:hAnsi="Calibri" w:cs="Helvetica"/>
+          <w:sz w:val="24"/>
+          <w:szCs w:val="24"/>
+        </w:rPr>
+        <w:t>favoritar</w:t>
+      </w:r>
+      <w:proofErr w:type="spellEnd"/>
+      <w:r>
+        <w:rPr>
+          <w:rFonts w:ascii="Calibri" w:hAnsi="Calibri" w:cs="Helvetica"/>
+          <w:sz w:val="24"/>
+          <w:szCs w:val="24"/>
+        </w:rPr>
+        <w:t xml:space="preserve"> uma refeição, sendo assim, a mesma podendo ser utilizada em outras refeições.</w:t>
+      </w:r>
+    </w:p>
+    <w:p>
+      <w:pPr>
+        <w:tabs>
+          <w:tab w:val="left" w:pos="1134"/>
+          <w:tab w:val="left" w:pos="1560"/>
+        </w:tabs>
+        <w:spacing w:after="0"/>
+        <w:jc w:val="both"/>
+        <w:rPr>
+          <w:rFonts w:ascii="Calibri" w:hAnsi="Calibri" w:cs="Helvetica"/>
+          <w:sz w:val="24"/>
+          <w:szCs w:val="24"/>
+        </w:rPr>
+      </w:pPr>
+      <w:r>
+        <w:rPr>
+          <w:rFonts w:ascii="Calibri" w:hAnsi="Calibri" w:cs="Helvetica"/>
+          <w:sz w:val="24"/>
+          <w:szCs w:val="24"/>
+        </w:rPr>
+        <w:t>Requisitos não funcionais:</w:t>
+      </w:r>
+    </w:p>
+    <w:p>
+      <w:pPr>
+        <w:tabs>
+          <w:tab w:val="left" w:pos="1134"/>
+          <w:tab w:val="left" w:pos="1560"/>
+        </w:tabs>
+        <w:spacing w:after="0"/>
+        <w:jc w:val="both"/>
+        <w:rPr>
+          <w:rFonts w:ascii="Calibri" w:hAnsi="Calibri" w:cs="Helvetica"/>
+          <w:sz w:val="24"/>
+          <w:szCs w:val="24"/>
+        </w:rPr>
+      </w:pPr>
+    </w:p>
+    <w:p>
+      <w:pPr>
+        <w:pStyle w:val="PargrafodaLista"/>
+        <w:numPr>
+          <w:ilvl w:val="0"/>
+          <w:numId w:val="23"/>
+        </w:numPr>
+        <w:tabs>
+          <w:tab w:val="left" w:pos="1134"/>
+          <w:tab w:val="left" w:pos="1560"/>
+        </w:tabs>
+        <w:spacing w:after="0"/>
+        <w:ind w:left="720"/>
+        <w:jc w:val="both"/>
+        <w:rPr>
+          <w:rFonts w:ascii="Calibri" w:hAnsi="Calibri" w:cs="Helvetica"/>
+          <w:sz w:val="24"/>
+          <w:szCs w:val="24"/>
+        </w:rPr>
+      </w:pPr>
+      <w:r>
+        <w:rPr>
+          <w:rFonts w:ascii="Calibri" w:hAnsi="Calibri" w:cs="Helvetica"/>
+          <w:sz w:val="24"/>
+          <w:szCs w:val="24"/>
+        </w:rPr>
+        <w:t>Os dados devem ser salvos em um banco de dados relacional.</w:t>
+      </w:r>
+    </w:p>
+    <w:p>
+      <w:pPr>
+        <w:pStyle w:val="PargrafodaLista"/>
+        <w:numPr>
+          <w:ilvl w:val="0"/>
+          <w:numId w:val="23"/>
+        </w:numPr>
+        <w:tabs>
+          <w:tab w:val="left" w:pos="1134"/>
+          <w:tab w:val="left" w:pos="1560"/>
+        </w:tabs>
+        <w:spacing w:after="0"/>
+        <w:ind w:left="720"/>
+        <w:jc w:val="both"/>
+        <w:rPr>
+          <w:rFonts w:ascii="Calibri" w:hAnsi="Calibri" w:cs="Helvetica"/>
+          <w:sz w:val="24"/>
+          <w:szCs w:val="24"/>
+        </w:rPr>
+      </w:pPr>
+      <w:r>
+        <w:rPr>
+          <w:rFonts w:ascii="Calibri" w:hAnsi="Calibri" w:cs="Helvetica"/>
+          <w:sz w:val="24"/>
+          <w:szCs w:val="24"/>
+        </w:rPr>
+        <w:t>O sistema deve rodar em um servidor apache.</w:t>
+      </w:r>
+    </w:p>
+    <w:p>
+      <w:pPr>
+        <w:pStyle w:val="PargrafodaLista"/>
+        <w:numPr>
+          <w:ilvl w:val="0"/>
+          <w:numId w:val="23"/>
+        </w:numPr>
+        <w:tabs>
+          <w:tab w:val="left" w:pos="1134"/>
+          <w:tab w:val="left" w:pos="1560"/>
+        </w:tabs>
+        <w:spacing w:after="0"/>
+        <w:ind w:left="720"/>
+        <w:jc w:val="both"/>
+        <w:rPr>
+          <w:rFonts w:ascii="Calibri" w:hAnsi="Calibri" w:cs="Helvetica"/>
+          <w:sz w:val="24"/>
+          <w:szCs w:val="24"/>
+        </w:rPr>
+      </w:pPr>
+      <w:r>
+        <w:rPr>
+          <w:rFonts w:ascii="Calibri" w:hAnsi="Calibri" w:cs="Helvetica"/>
+          <w:sz w:val="24"/>
+          <w:szCs w:val="24"/>
+        </w:rPr>
+        <w:t xml:space="preserve">O tempo de desenvolvimento não pode ultrapassar </w:t>
+      </w:r>
       <w:proofErr w:type="gramStart"/>
       <w:r>
         <w:rPr>
           <w:rFonts w:ascii="Calibri" w:hAnsi="Calibri" w:cs="Helvetica"/>
+          <w:sz w:val="24"/>
+          <w:szCs w:val="24"/>
+        </w:rPr>
+        <w:t>4</w:t>
+      </w:r>
+      <w:proofErr w:type="gramEnd"/>
+      <w:r>
+        <w:rPr>
+          <w:rFonts w:ascii="Calibri" w:hAnsi="Calibri" w:cs="Helvetica"/>
+          <w:sz w:val="24"/>
+          <w:szCs w:val="24"/>
+        </w:rPr>
+        <w:t xml:space="preserve"> ( quatro ) meses.</w:t>
+      </w:r>
+    </w:p>
+    <w:p>
+      <w:pPr>
+        <w:pStyle w:val="PargrafodaLista"/>
+        <w:numPr>
+          <w:ilvl w:val="0"/>
+          <w:numId w:val="23"/>
+        </w:numPr>
+        <w:tabs>
+          <w:tab w:val="left" w:pos="1134"/>
+          <w:tab w:val="left" w:pos="1560"/>
+        </w:tabs>
+        <w:spacing w:after="0"/>
+        <w:ind w:left="720"/>
+        <w:jc w:val="both"/>
+        <w:rPr>
+          <w:rFonts w:ascii="Calibri" w:hAnsi="Calibri" w:cs="Helvetica"/>
+          <w:sz w:val="24"/>
+          <w:szCs w:val="24"/>
+        </w:rPr>
+      </w:pPr>
+      <w:r>
+        <w:rPr>
+          <w:rFonts w:ascii="Calibri" w:hAnsi="Calibri" w:cs="Helvetica"/>
+          <w:sz w:val="24"/>
+          <w:szCs w:val="24"/>
+        </w:rPr>
+        <w:t>O sistema deve ser web.</w:t>
+      </w:r>
+    </w:p>
+    <w:p>
+      <w:pPr>
+        <w:tabs>
+          <w:tab w:val="left" w:pos="1134"/>
+          <w:tab w:val="left" w:pos="1560"/>
+        </w:tabs>
+        <w:spacing w:after="0"/>
+        <w:jc w:val="both"/>
+        <w:rPr>
+          <w:rFonts w:ascii="Calibri" w:hAnsi="Calibri" w:cs="Helvetica"/>
+          <w:sz w:val="24"/>
+          <w:szCs w:val="24"/>
+        </w:rPr>
+      </w:pPr>
+      <w:r>
+        <w:rPr>
+          <w:rFonts w:ascii="Calibri" w:hAnsi="Calibri" w:cs="Helvetica"/>
+          <w:sz w:val="24"/>
+          <w:szCs w:val="24"/>
+        </w:rPr>
+        <w:t>Requisitos tecnológicos:</w:t>
+      </w:r>
+    </w:p>
+    <w:p>
+      <w:pPr>
+        <w:tabs>
+          <w:tab w:val="left" w:pos="1134"/>
+          <w:tab w:val="left" w:pos="1560"/>
+        </w:tabs>
+        <w:spacing w:after="0"/>
+        <w:jc w:val="both"/>
+        <w:rPr>
+          <w:rFonts w:ascii="Calibri" w:hAnsi="Calibri" w:cs="Helvetica"/>
+          <w:sz w:val="24"/>
+          <w:szCs w:val="24"/>
+        </w:rPr>
+      </w:pPr>
+    </w:p>
+    <w:p>
+      <w:pPr>
+        <w:pStyle w:val="PargrafodaLista"/>
+        <w:numPr>
+          <w:ilvl w:val="0"/>
+          <w:numId w:val="25"/>
+        </w:numPr>
+        <w:tabs>
+          <w:tab w:val="left" w:pos="1134"/>
+          <w:tab w:val="left" w:pos="1560"/>
+        </w:tabs>
+        <w:spacing w:after="0"/>
+        <w:jc w:val="both"/>
+        <w:rPr>
+          <w:rFonts w:ascii="Calibri" w:hAnsi="Calibri" w:cs="Helvetica"/>
+          <w:sz w:val="24"/>
+          <w:szCs w:val="24"/>
+        </w:rPr>
+      </w:pPr>
+      <w:r>
+        <w:rPr>
+          <w:rFonts w:ascii="Calibri" w:hAnsi="Calibri" w:cs="Helvetica"/>
+          <w:sz w:val="24"/>
+          <w:szCs w:val="24"/>
+        </w:rPr>
+        <w:t>O sistema deve utilizar linguagem PHP.</w:t>
+      </w:r>
+    </w:p>
+    <w:p>
+      <w:pPr>
+        <w:pStyle w:val="PargrafodaLista"/>
+        <w:numPr>
+          <w:ilvl w:val="0"/>
+          <w:numId w:val="25"/>
+        </w:numPr>
+        <w:tabs>
+          <w:tab w:val="left" w:pos="1134"/>
+          <w:tab w:val="left" w:pos="1560"/>
+        </w:tabs>
+        <w:spacing w:after="0"/>
+        <w:jc w:val="both"/>
+        <w:rPr>
+          <w:rFonts w:ascii="Calibri" w:hAnsi="Calibri" w:cs="Helvetica"/>
+          <w:sz w:val="24"/>
+          <w:szCs w:val="24"/>
+        </w:rPr>
+      </w:pPr>
+      <w:r>
+        <w:rPr>
+          <w:rFonts w:ascii="Calibri" w:hAnsi="Calibri" w:cs="Helvetica"/>
+          <w:sz w:val="24"/>
+          <w:szCs w:val="24"/>
+        </w:rPr>
+        <w:t>O sistema deve utilizar banco de dados SQL.</w:t>
+      </w:r>
+    </w:p>
+    <w:p>
+      <w:pPr>
+        <w:pStyle w:val="PargrafodaLista"/>
+        <w:numPr>
+          <w:ilvl w:val="0"/>
+          <w:numId w:val="25"/>
+        </w:numPr>
+        <w:tabs>
+          <w:tab w:val="left" w:pos="1134"/>
+          <w:tab w:val="left" w:pos="1560"/>
+        </w:tabs>
+        <w:spacing w:after="0"/>
+        <w:jc w:val="both"/>
+        <w:rPr>
+          <w:rFonts w:ascii="Calibri" w:hAnsi="Calibri" w:cs="Helvetica"/>
+          <w:sz w:val="24"/>
+          <w:szCs w:val="24"/>
+        </w:rPr>
+      </w:pPr>
+      <w:r>
+        <w:rPr>
+          <w:rFonts w:ascii="Calibri" w:hAnsi="Calibri" w:cs="Helvetica"/>
+          <w:sz w:val="24"/>
+          <w:szCs w:val="24"/>
+        </w:rPr>
+        <w:t xml:space="preserve">O sistema deve usar o sistema gerenciador de banco de dados </w:t>
+      </w:r>
+      <w:proofErr w:type="gramStart"/>
+      <w:r>
+        <w:rPr>
+          <w:rFonts w:ascii="Calibri" w:hAnsi="Calibri" w:cs="Helvetica"/>
+          <w:sz w:val="24"/>
+          <w:szCs w:val="24"/>
+        </w:rPr>
+        <w:t>MySQL</w:t>
+      </w:r>
+      <w:proofErr w:type="gramEnd"/>
+      <w:r>
+        <w:rPr>
+          <w:rFonts w:ascii="Calibri" w:hAnsi="Calibri" w:cs="Helvetica"/>
+          <w:sz w:val="24"/>
+          <w:szCs w:val="24"/>
+        </w:rPr>
+        <w:t>.</w:t>
+      </w:r>
+    </w:p>
+    <w:p>
+      <w:pPr>
+        <w:pStyle w:val="PargrafodaLista"/>
+        <w:numPr>
+          <w:ilvl w:val="0"/>
+          <w:numId w:val="25"/>
+        </w:numPr>
+        <w:tabs>
+          <w:tab w:val="left" w:pos="1134"/>
+          <w:tab w:val="left" w:pos="1560"/>
+        </w:tabs>
+        <w:spacing w:after="0"/>
+        <w:jc w:val="both"/>
+        <w:rPr>
+          <w:rFonts w:ascii="Calibri" w:hAnsi="Calibri" w:cs="Helvetica"/>
+          <w:sz w:val="24"/>
+          <w:szCs w:val="24"/>
+        </w:rPr>
+      </w:pPr>
+      <w:r>
+        <w:rPr>
+          <w:rFonts w:ascii="Calibri" w:hAnsi="Calibri" w:cs="Helvetica"/>
+          <w:sz w:val="24"/>
+          <w:szCs w:val="24"/>
+        </w:rPr>
+        <w:t xml:space="preserve">O sistema deverá utilizar </w:t>
+      </w:r>
+      <w:proofErr w:type="spellStart"/>
+      <w:proofErr w:type="gramStart"/>
+      <w:r>
+        <w:rPr>
+          <w:rFonts w:ascii="Calibri" w:hAnsi="Calibri" w:cs="Helvetica"/>
+          <w:sz w:val="24"/>
+          <w:szCs w:val="24"/>
+        </w:rPr>
+        <w:t>JavaScript</w:t>
+      </w:r>
+      <w:proofErr w:type="spellEnd"/>
+      <w:proofErr w:type="gramEnd"/>
+      <w:r>
+        <w:rPr>
+          <w:rFonts w:ascii="Calibri" w:hAnsi="Calibri" w:cs="Helvetica"/>
+          <w:sz w:val="24"/>
+          <w:szCs w:val="24"/>
+        </w:rPr>
+        <w:t xml:space="preserve">, Ajax e </w:t>
+      </w:r>
+      <w:proofErr w:type="spellStart"/>
+      <w:r>
+        <w:rPr>
+          <w:rFonts w:ascii="Calibri" w:hAnsi="Calibri" w:cs="Helvetica"/>
+          <w:sz w:val="24"/>
+          <w:szCs w:val="24"/>
+        </w:rPr>
+        <w:t>JQuery</w:t>
+      </w:r>
+      <w:proofErr w:type="spellEnd"/>
+      <w:r>
+        <w:rPr>
+          <w:rFonts w:ascii="Calibri" w:hAnsi="Calibri" w:cs="Helvetica"/>
+          <w:sz w:val="24"/>
+          <w:szCs w:val="24"/>
+        </w:rPr>
+        <w:t xml:space="preserve"> para maior interação com o usuário.</w:t>
+      </w:r>
+    </w:p>
+    <w:p>
+      <w:pPr>
+        <w:tabs>
+          <w:tab w:val="left" w:pos="1134"/>
+          <w:tab w:val="left" w:pos="1560"/>
+        </w:tabs>
+        <w:spacing w:after="0"/>
+        <w:ind w:left="360"/>
+        <w:jc w:val="both"/>
+        <w:rPr>
+          <w:rFonts w:ascii="Calibri" w:hAnsi="Calibri" w:cs="Helvetica"/>
+          <w:sz w:val="24"/>
+          <w:szCs w:val="24"/>
+        </w:rPr>
+      </w:pPr>
+    </w:p>
+    <w:p>
+      <w:pPr>
+        <w:tabs>
+          <w:tab w:val="left" w:pos="1134"/>
+          <w:tab w:val="left" w:pos="1560"/>
+        </w:tabs>
+        <w:spacing w:after="0"/>
+        <w:ind w:left="360"/>
+        <w:jc w:val="both"/>
+        <w:rPr>
+          <w:rFonts w:ascii="Calibri" w:hAnsi="Calibri" w:cs="Helvetica"/>
+          <w:sz w:val="24"/>
+          <w:szCs w:val="24"/>
+        </w:rPr>
+      </w:pPr>
+      <w:r>
+        <w:rPr>
+          <w:rFonts w:ascii="Calibri" w:hAnsi="Calibri" w:cs="Helvetica"/>
+          <w:sz w:val="24"/>
+          <w:szCs w:val="24"/>
+        </w:rPr>
+        <w:t>Requisitos de Segurança:</w:t>
+      </w:r>
+    </w:p>
+    <w:p>
+      <w:pPr>
+        <w:pStyle w:val="PargrafodaLista"/>
+        <w:numPr>
+          <w:ilvl w:val="0"/>
+          <w:numId w:val="26"/>
+        </w:numPr>
+        <w:tabs>
+          <w:tab w:val="left" w:pos="1134"/>
+          <w:tab w:val="left" w:pos="1560"/>
+        </w:tabs>
+        <w:spacing w:after="0"/>
+        <w:jc w:val="both"/>
+        <w:rPr>
+          <w:rFonts w:ascii="Calibri" w:hAnsi="Calibri" w:cs="Helvetica"/>
           <w:color w:val="C0504D" w:themeColor="accent2"/>
           <w:sz w:val="24"/>
           <w:szCs w:val="24"/>
         </w:rPr>
-        <w:t>Devem</w:t>
-      </w:r>
-      <w:proofErr w:type="gramEnd"/>
-      <w:r>
+      </w:pPr>
+      <w:r>
+        <w:rPr>
+          <w:rFonts w:ascii="Calibri" w:hAnsi="Calibri" w:cs="Helvetica"/>
+          <w:sz w:val="24"/>
+          <w:szCs w:val="24"/>
+        </w:rPr>
+        <w:t xml:space="preserve">O aplicativo fará o uso de validação com </w:t>
+      </w:r>
+      <w:proofErr w:type="spellStart"/>
+      <w:r>
+        <w:rPr>
+          <w:rFonts w:ascii="Calibri" w:hAnsi="Calibri" w:cs="Helvetica"/>
+          <w:sz w:val="24"/>
+          <w:szCs w:val="24"/>
+        </w:rPr>
+        <w:t>login</w:t>
+      </w:r>
+      <w:proofErr w:type="spellEnd"/>
+      <w:r>
+        <w:rPr>
+          <w:rFonts w:ascii="Calibri" w:hAnsi="Calibri" w:cs="Helvetica"/>
+          <w:sz w:val="24"/>
+          <w:szCs w:val="24"/>
+        </w:rPr>
+        <w:t xml:space="preserve"> e senha para controle de acesso.</w:t>
+      </w:r>
+    </w:p>
+    <w:p>
+      <w:pPr>
+        <w:tabs>
+          <w:tab w:val="left" w:pos="1134"/>
+          <w:tab w:val="left" w:pos="1560"/>
+        </w:tabs>
+        <w:spacing w:after="0"/>
+        <w:jc w:val="both"/>
         <w:rPr>
           <w:rFonts w:ascii="Calibri" w:hAnsi="Calibri" w:cs="Helvetica"/>
           <w:color w:val="C0504D" w:themeColor="accent2"/>
           <w:sz w:val="24"/>
           <w:szCs w:val="24"/>
         </w:rPr>
-        <w:t xml:space="preserve"> constar aqui f</w:t>
-      </w:r>
-      <w:r>
+      </w:pPr>
+    </w:p>
+    <w:p>
+      <w:pPr>
+        <w:tabs>
+          <w:tab w:val="left" w:pos="1134"/>
+          <w:tab w:val="left" w:pos="1560"/>
+        </w:tabs>
+        <w:spacing w:after="0"/>
+        <w:jc w:val="both"/>
+        <w:rPr>
+          <w:rFonts w:ascii="Calibri" w:hAnsi="Calibri" w:cs="Helvetica"/>
+          <w:sz w:val="24"/>
+          <w:szCs w:val="24"/>
+        </w:rPr>
+      </w:pPr>
+      <w:proofErr w:type="spellStart"/>
+      <w:r>
+        <w:rPr>
+          <w:rFonts w:ascii="Calibri" w:hAnsi="Calibri" w:cs="Helvetica"/>
+          <w:sz w:val="24"/>
+          <w:szCs w:val="24"/>
+        </w:rPr>
+        <w:t>Backlog</w:t>
+      </w:r>
+      <w:proofErr w:type="spellEnd"/>
+      <w:r>
+        <w:rPr>
+          <w:rFonts w:ascii="Calibri" w:hAnsi="Calibri" w:cs="Helvetica"/>
+          <w:sz w:val="24"/>
+          <w:szCs w:val="24"/>
+        </w:rPr>
+        <w:t xml:space="preserve"> do produto:</w:t>
+      </w:r>
+    </w:p>
+    <w:p>
+      <w:pPr>
+        <w:tabs>
+          <w:tab w:val="left" w:pos="1134"/>
+          <w:tab w:val="left" w:pos="1560"/>
+        </w:tabs>
+        <w:spacing w:after="0"/>
+        <w:jc w:val="both"/>
         <w:rPr>
           <w:rFonts w:ascii="Calibri" w:hAnsi="Calibri" w:cs="Helvetica"/>
           <w:color w:val="C0504D" w:themeColor="accent2"/>
           <w:sz w:val="24"/>
           <w:szCs w:val="24"/>
         </w:rPr>
-        <w:t xml:space="preserve">luxograma, requisitos funcionais e não funcionais, diagrama de fluxo de dados (DFD) em níveis, diagrama de atividades, diagrama de classes, diagrama de sequência, diagrama de casos de uso e modelo de casos de uso, esquemas, histórias do usuário, classes de teste, lista de </w:t>
-      </w:r>
-      <w:proofErr w:type="spellStart"/>
-      <w:r>
+      </w:pPr>
+      <w:r>
+        <w:rPr>
+          <w:rFonts w:cs="Times New Roman"/>
+          <w:i/>
+          <w:iCs/>
+          <w:noProof/>
+          <w:sz w:val="44"/>
+          <w:szCs w:val="44"/>
+          <w:lang w:eastAsia="pt-BR"/>
+        </w:rPr>
+        <w:lastRenderedPageBreak/>
+        <w:drawing>
+          <wp:inline distT="0" distB="0" distL="0" distR="0" wp14:anchorId="05A4AF78" wp14:editId="19EC3DCD">
+            <wp:extent cx="5400675" cy="3638550"/>
+            <wp:effectExtent l="0" t="0" r="9525" b="0"/>
+            <wp:docPr id="2" name="Imagem 2"/>
+            <wp:cNvGraphicFramePr>
+              <a:graphicFrameLocks xmlns:a="http://schemas.openxmlformats.org/drawingml/2006/main" noChangeAspect="1"/>
+            </wp:cNvGraphicFramePr>
+            <a:graphic xmlns:a="http://schemas.openxmlformats.org/drawingml/2006/main">
+              <a:graphicData uri="http://schemas.openxmlformats.org/drawingml/2006/picture">
+                <pic:pic xmlns:pic="http://schemas.openxmlformats.org/drawingml/2006/picture">
+                  <pic:nvPicPr>
+                    <pic:cNvPr id="0" name="Picture 1"/>
+                    <pic:cNvPicPr>
+                      <a:picLocks noChangeAspect="1" noChangeArrowheads="1"/>
+                    </pic:cNvPicPr>
+                  </pic:nvPicPr>
+                  <pic:blipFill>
+                    <a:blip r:embed="rId11">
+                      <a:extLst>
+                        <a:ext uri="{28A0092B-C50C-407E-A947-70E740481C1C}">
+                          <a14:useLocalDpi xmlns:a14="http://schemas.microsoft.com/office/drawing/2010/main" val="0"/>
+                        </a:ext>
+                      </a:extLst>
+                    </a:blip>
+                    <a:srcRect/>
+                    <a:stretch>
+                      <a:fillRect/>
+                    </a:stretch>
+                  </pic:blipFill>
+                  <pic:spPr bwMode="auto">
+                    <a:xfrm>
+                      <a:off x="0" y="0"/>
+                      <a:ext cx="5400675" cy="3638550"/>
+                    </a:xfrm>
+                    <a:prstGeom prst="rect">
+                      <a:avLst/>
+                    </a:prstGeom>
+                    <a:noFill/>
+                    <a:ln>
+                      <a:noFill/>
+                    </a:ln>
+                  </pic:spPr>
+                </pic:pic>
+              </a:graphicData>
+            </a:graphic>
+          </wp:inline>
+        </w:drawing>
+      </w:r>
+    </w:p>
+    <w:p>
+      <w:pPr>
+        <w:tabs>
+          <w:tab w:val="left" w:pos="1134"/>
+          <w:tab w:val="left" w:pos="1560"/>
+        </w:tabs>
+        <w:spacing w:after="0"/>
+        <w:jc w:val="both"/>
         <w:rPr>
           <w:rFonts w:ascii="Calibri" w:hAnsi="Calibri" w:cs="Helvetica"/>
           <w:color w:val="C0504D" w:themeColor="accent2"/>
           <w:sz w:val="24"/>
           <w:szCs w:val="24"/>
         </w:rPr>
-        <w:t>backlog</w:t>
-      </w:r>
-      <w:proofErr w:type="spellEnd"/>
-      <w:r>
+      </w:pPr>
+    </w:p>
+    <w:p>
+      <w:pPr>
+        <w:tabs>
+          <w:tab w:val="left" w:pos="1134"/>
+          <w:tab w:val="left" w:pos="1560"/>
+        </w:tabs>
+        <w:spacing w:after="0"/>
+        <w:jc w:val="both"/>
         <w:rPr>
           <w:rFonts w:ascii="Calibri" w:hAnsi="Calibri" w:cs="Helvetica"/>
           <w:color w:val="C0504D" w:themeColor="accent2"/>
           <w:sz w:val="24"/>
           <w:szCs w:val="24"/>
         </w:rPr>
-        <w:t>, entre outros.</w:t>
+      </w:pPr>
+      <w:r>
+        <w:rPr>
+          <w:rFonts w:cs="Times New Roman"/>
+          <w:i/>
+          <w:iCs/>
+          <w:noProof/>
+          <w:sz w:val="24"/>
+          <w:szCs w:val="24"/>
+          <w:lang w:eastAsia="pt-BR"/>
+        </w:rPr>
+        <w:lastRenderedPageBreak/>
+        <w:drawing>
+          <wp:inline distT="0" distB="0" distL="0" distR="0" wp14:anchorId="79459CF5" wp14:editId="7EA369CC">
+            <wp:extent cx="5391150" cy="3009900"/>
+            <wp:effectExtent l="0" t="0" r="0" b="0"/>
+            <wp:docPr id="3" name="Imagem 3"/>
+            <wp:cNvGraphicFramePr>
+              <a:graphicFrameLocks xmlns:a="http://schemas.openxmlformats.org/drawingml/2006/main" noChangeAspect="1"/>
+            </wp:cNvGraphicFramePr>
+            <a:graphic xmlns:a="http://schemas.openxmlformats.org/drawingml/2006/main">
+              <a:graphicData uri="http://schemas.openxmlformats.org/drawingml/2006/picture">
+                <pic:pic xmlns:pic="http://schemas.openxmlformats.org/drawingml/2006/picture">
+                  <pic:nvPicPr>
+                    <pic:cNvPr id="0" name="Picture 2"/>
+                    <pic:cNvPicPr>
+                      <a:picLocks noChangeAspect="1" noChangeArrowheads="1"/>
+                    </pic:cNvPicPr>
+                  </pic:nvPicPr>
+                  <pic:blipFill>
+                    <a:blip r:embed="rId12">
+                      <a:extLst>
+                        <a:ext uri="{28A0092B-C50C-407E-A947-70E740481C1C}">
+                          <a14:useLocalDpi xmlns:a14="http://schemas.microsoft.com/office/drawing/2010/main" val="0"/>
+                        </a:ext>
+                      </a:extLst>
+                    </a:blip>
+                    <a:srcRect/>
+                    <a:stretch>
+                      <a:fillRect/>
+                    </a:stretch>
+                  </pic:blipFill>
+                  <pic:spPr bwMode="auto">
+                    <a:xfrm>
+                      <a:off x="0" y="0"/>
+                      <a:ext cx="5391150" cy="3009900"/>
+                    </a:xfrm>
+                    <a:prstGeom prst="rect">
+                      <a:avLst/>
+                    </a:prstGeom>
+                    <a:noFill/>
+                    <a:ln>
+                      <a:noFill/>
+                    </a:ln>
+                  </pic:spPr>
+                </pic:pic>
+              </a:graphicData>
+            </a:graphic>
+          </wp:inline>
+        </w:drawing>
+      </w:r>
+      <w:r>
+        <w:rPr>
+          <w:rFonts w:cs="Times New Roman"/>
+          <w:i/>
+          <w:iCs/>
+          <w:noProof/>
+          <w:sz w:val="24"/>
+          <w:szCs w:val="24"/>
+          <w:lang w:eastAsia="pt-BR"/>
+        </w:rPr>
+        <w:drawing>
+          <wp:inline distT="0" distB="0" distL="0" distR="0" wp14:anchorId="075C778A" wp14:editId="01629652">
+            <wp:extent cx="5400675" cy="3133725"/>
+            <wp:effectExtent l="0" t="0" r="9525" b="9525"/>
+            <wp:docPr id="4" name="Imagem 4"/>
+            <wp:cNvGraphicFramePr>
+              <a:graphicFrameLocks xmlns:a="http://schemas.openxmlformats.org/drawingml/2006/main" noChangeAspect="1"/>
+            </wp:cNvGraphicFramePr>
+            <a:graphic xmlns:a="http://schemas.openxmlformats.org/drawingml/2006/main">
+              <a:graphicData uri="http://schemas.openxmlformats.org/drawingml/2006/picture">
+                <pic:pic xmlns:pic="http://schemas.openxmlformats.org/drawingml/2006/picture">
+                  <pic:nvPicPr>
+                    <pic:cNvPr id="0" name="Picture 3"/>
+                    <pic:cNvPicPr>
+                      <a:picLocks noChangeAspect="1" noChangeArrowheads="1"/>
+                    </pic:cNvPicPr>
+                  </pic:nvPicPr>
+                  <pic:blipFill>
+                    <a:blip r:embed="rId13">
+                      <a:extLst>
+                        <a:ext uri="{28A0092B-C50C-407E-A947-70E740481C1C}">
+                          <a14:useLocalDpi xmlns:a14="http://schemas.microsoft.com/office/drawing/2010/main" val="0"/>
+                        </a:ext>
+                      </a:extLst>
+                    </a:blip>
+                    <a:srcRect/>
+                    <a:stretch>
+                      <a:fillRect/>
+                    </a:stretch>
+                  </pic:blipFill>
+                  <pic:spPr bwMode="auto">
+                    <a:xfrm>
+                      <a:off x="0" y="0"/>
+                      <a:ext cx="5400675" cy="3133725"/>
+                    </a:xfrm>
+                    <a:prstGeom prst="rect">
+                      <a:avLst/>
+                    </a:prstGeom>
+                    <a:noFill/>
+                    <a:ln>
+                      <a:noFill/>
+                    </a:ln>
+                  </pic:spPr>
+                </pic:pic>
+              </a:graphicData>
+            </a:graphic>
+          </wp:inline>
+        </w:drawing>
       </w:r>
     </w:p>
     <w:p>
@@ -2840,24 +3274,132 @@
           <w:szCs w:val="24"/>
         </w:rPr>
       </w:pPr>
-      <w:r>
+    </w:p>
+    <w:p>
+      <w:pPr>
+        <w:tabs>
+          <w:tab w:val="left" w:pos="1134"/>
+          <w:tab w:val="left" w:pos="1560"/>
+        </w:tabs>
+        <w:spacing w:after="0"/>
+        <w:jc w:val="both"/>
+        <w:rPr>
+          <w:rFonts w:ascii="Calibri" w:hAnsi="Calibri" w:cs="Helvetica"/>
+          <w:sz w:val="24"/>
+          <w:szCs w:val="24"/>
+        </w:rPr>
+      </w:pPr>
+      <w:r>
+        <w:rPr>
+          <w:rFonts w:ascii="Calibri" w:hAnsi="Calibri" w:cs="Helvetica"/>
+          <w:sz w:val="24"/>
+          <w:szCs w:val="24"/>
+        </w:rPr>
+        <w:t>Regras de negócio:</w:t>
+      </w:r>
+    </w:p>
+    <w:p>
+      <w:pPr>
+        <w:tabs>
+          <w:tab w:val="left" w:pos="1134"/>
+          <w:tab w:val="left" w:pos="1560"/>
+        </w:tabs>
+        <w:spacing w:after="0"/>
+        <w:jc w:val="both"/>
+        <w:rPr>
+          <w:rFonts w:ascii="Calibri" w:hAnsi="Calibri" w:cs="Helvetica"/>
+          <w:sz w:val="24"/>
+          <w:szCs w:val="24"/>
+        </w:rPr>
+      </w:pPr>
+    </w:p>
+    <w:p>
+      <w:pPr>
+        <w:pStyle w:val="PargrafodaLista"/>
+        <w:numPr>
+          <w:ilvl w:val="0"/>
+          <w:numId w:val="26"/>
+        </w:numPr>
+        <w:tabs>
+          <w:tab w:val="left" w:pos="1134"/>
+          <w:tab w:val="left" w:pos="1560"/>
+        </w:tabs>
+        <w:spacing w:after="0"/>
+        <w:jc w:val="both"/>
+        <w:rPr>
+          <w:rFonts w:ascii="Calibri" w:hAnsi="Calibri" w:cs="Helvetica"/>
+          <w:sz w:val="24"/>
+          <w:szCs w:val="24"/>
+        </w:rPr>
+      </w:pPr>
+      <w:r>
+        <w:rPr>
+          <w:rFonts w:ascii="Calibri" w:hAnsi="Calibri" w:cs="Helvetica"/>
+          <w:sz w:val="24"/>
+          <w:szCs w:val="24"/>
+        </w:rPr>
+        <w:t>Sistema poderá fazer o uso dos dados do usuário, porém, não poderá divulga-los.</w:t>
+      </w:r>
+    </w:p>
+    <w:p>
+      <w:pPr>
+        <w:pStyle w:val="PargrafodaLista"/>
+        <w:numPr>
+          <w:ilvl w:val="0"/>
+          <w:numId w:val="26"/>
+        </w:numPr>
+        <w:tabs>
+          <w:tab w:val="left" w:pos="1134"/>
+          <w:tab w:val="left" w:pos="1560"/>
+        </w:tabs>
+        <w:spacing w:after="0"/>
+        <w:jc w:val="both"/>
+        <w:rPr>
+          <w:rFonts w:ascii="Calibri" w:hAnsi="Calibri" w:cs="Helvetica"/>
+          <w:sz w:val="24"/>
+          <w:szCs w:val="24"/>
+        </w:rPr>
+      </w:pPr>
+      <w:r>
+        <w:rPr>
+          <w:rFonts w:ascii="Calibri" w:hAnsi="Calibri" w:cs="Helvetica"/>
+          <w:sz w:val="24"/>
+          <w:szCs w:val="24"/>
+        </w:rPr>
+        <w:t>O usuário é responsável por todos os dados que insere no sistema.</w:t>
+      </w:r>
+    </w:p>
+    <w:p>
+      <w:pPr>
+        <w:tabs>
+          <w:tab w:val="left" w:pos="1134"/>
+          <w:tab w:val="left" w:pos="1560"/>
+        </w:tabs>
+        <w:spacing w:after="0"/>
+        <w:ind w:left="720"/>
+        <w:jc w:val="both"/>
+        <w:rPr>
+          <w:rFonts w:ascii="Calibri" w:hAnsi="Calibri" w:cs="Helvetica"/>
+          <w:sz w:val="24"/>
+          <w:szCs w:val="24"/>
+        </w:rPr>
+      </w:pPr>
+    </w:p>
+    <w:p>
+      <w:pPr>
+        <w:tabs>
+          <w:tab w:val="left" w:pos="1134"/>
+          <w:tab w:val="left" w:pos="1560"/>
+        </w:tabs>
+        <w:spacing w:after="0"/>
+        <w:jc w:val="both"/>
         <w:rPr>
           <w:rFonts w:ascii="Calibri" w:hAnsi="Calibri" w:cs="Helvetica"/>
           <w:color w:val="C0504D" w:themeColor="accent2"/>
           <w:sz w:val="24"/>
           <w:szCs w:val="24"/>
         </w:rPr>
-        <w:t>Devem constar aqui e</w:t>
-      </w:r>
-      <w:r>
-        <w:rPr>
-          <w:rFonts w:ascii="Calibri" w:hAnsi="Calibri" w:cs="Helvetica"/>
-          <w:color w:val="C0504D" w:themeColor="accent2"/>
-          <w:sz w:val="24"/>
-          <w:szCs w:val="24"/>
-        </w:rPr>
-        <w:t>squemas, lista de regras de negócio, diagrama de atividades, diagramas em BPMN, descrições, entre outros.</w:t>
-      </w:r>
+      </w:pPr>
     </w:p>
     <w:p>
       <w:pPr>
@@ -2893,6 +3435,7 @@
       <w:bookmarkStart w:id="8" w:name="_Toc376361323"/>
       <w:bookmarkStart w:id="9" w:name="_Toc376361557"/>
       <w:r>
+        <w:lastRenderedPageBreak/>
         <w:t>Modelagem de Dados</w:t>
       </w:r>
       <w:bookmarkEnd w:id="7"/>
@@ -2909,7 +3452,6 @@
         <w:jc w:val="both"/>
         <w:rPr>
           <w:rFonts w:ascii="Calibri" w:hAnsi="Calibri" w:cs="Helvetica"/>
-          <w:b/>
           <w:color w:val="C0504D" w:themeColor="accent2"/>
           <w:sz w:val="24"/>
           <w:szCs w:val="24"/>
@@ -2926,59 +3468,107 @@
         <w:jc w:val="both"/>
         <w:rPr>
           <w:rFonts w:ascii="Calibri" w:hAnsi="Calibri" w:cs="Helvetica"/>
+          <w:sz w:val="24"/>
+          <w:szCs w:val="24"/>
+        </w:rPr>
+      </w:pPr>
+      <w:r>
+        <w:rPr>
+          <w:rFonts w:ascii="Calibri" w:hAnsi="Calibri" w:cs="Helvetica"/>
+          <w:sz w:val="24"/>
+          <w:szCs w:val="24"/>
+        </w:rPr>
+        <w:t>Diagrama entidade-relacionamento:</w:t>
+      </w:r>
+    </w:p>
+    <w:p>
+      <w:pPr>
+        <w:tabs>
+          <w:tab w:val="left" w:pos="1134"/>
+          <w:tab w:val="left" w:pos="1560"/>
+        </w:tabs>
+        <w:spacing w:after="0"/>
+        <w:jc w:val="both"/>
+        <w:rPr>
+          <w:rFonts w:ascii="Calibri" w:hAnsi="Calibri" w:cs="Helvetica"/>
           <w:color w:val="C0504D" w:themeColor="accent2"/>
           <w:sz w:val="24"/>
           <w:szCs w:val="24"/>
         </w:rPr>
       </w:pPr>
-      <w:proofErr w:type="gramStart"/>
-      <w:r>
+    </w:p>
+    <w:p>
+      <w:pPr>
+        <w:tabs>
+          <w:tab w:val="left" w:pos="1134"/>
+          <w:tab w:val="left" w:pos="1560"/>
+        </w:tabs>
+        <w:spacing w:after="0"/>
+        <w:jc w:val="both"/>
         <w:rPr>
           <w:rFonts w:ascii="Calibri" w:hAnsi="Calibri" w:cs="Helvetica"/>
           <w:color w:val="C0504D" w:themeColor="accent2"/>
           <w:sz w:val="24"/>
           <w:szCs w:val="24"/>
         </w:rPr>
-        <w:t>Devem</w:t>
-      </w:r>
-      <w:proofErr w:type="gramEnd"/>
-      <w:r>
-        <w:rPr>
-          <w:rFonts w:ascii="Calibri" w:hAnsi="Calibri" w:cs="Helvetica"/>
+      </w:pPr>
+      <w:r>
+        <w:rPr>
+          <w:rFonts w:ascii="Calibri" w:hAnsi="Calibri" w:cs="Helvetica"/>
+          <w:noProof/>
           <w:color w:val="C0504D" w:themeColor="accent2"/>
           <w:sz w:val="24"/>
           <w:szCs w:val="24"/>
-        </w:rPr>
-        <w:t xml:space="preserve"> constar aqui </w:t>
-      </w:r>
-      <w:r>
-        <w:rPr>
-          <w:rFonts w:ascii="Calibri" w:hAnsi="Calibri" w:cs="Helvetica"/>
-          <w:color w:val="C0504D" w:themeColor="accent2"/>
-          <w:sz w:val="24"/>
-          <w:szCs w:val="24"/>
-        </w:rPr>
-        <w:t xml:space="preserve">Diagrama Entidade-Relacionamento, XML </w:t>
-      </w:r>
-      <w:proofErr w:type="spellStart"/>
-      <w:r>
-        <w:rPr>
-          <w:rFonts w:ascii="Calibri" w:hAnsi="Calibri" w:cs="Helvetica"/>
-          <w:color w:val="C0504D" w:themeColor="accent2"/>
-          <w:sz w:val="24"/>
-          <w:szCs w:val="24"/>
-        </w:rPr>
-        <w:t>Schema</w:t>
-      </w:r>
-      <w:proofErr w:type="spellEnd"/>
-      <w:r>
-        <w:rPr>
-          <w:rFonts w:ascii="Calibri" w:hAnsi="Calibri" w:cs="Helvetica"/>
-          <w:color w:val="C0504D" w:themeColor="accent2"/>
-          <w:sz w:val="24"/>
-          <w:szCs w:val="24"/>
-        </w:rPr>
-        <w:t>, dicionário de dados, glossário, modelo conceitual, entre outros.</w:t>
+          <w:lang w:eastAsia="pt-BR"/>
+        </w:rPr>
+        <w:drawing>
+          <wp:inline distT="0" distB="0" distL="0" distR="0" wp14:anchorId="2D85E33D" wp14:editId="046B5CF3">
+            <wp:extent cx="5391150" cy="2314575"/>
+            <wp:effectExtent l="0" t="0" r="0" b="9525"/>
+            <wp:docPr id="5" name="Imagem 5" descr="C:\Users\631310007\Desktop\kcal-control\Diagrama ER\Diagramas\Kcal-Control_Diagrama_ER_versao_1.png"/>
+            <wp:cNvGraphicFramePr>
+              <a:graphicFrameLocks xmlns:a="http://schemas.openxmlformats.org/drawingml/2006/main" noChangeAspect="1"/>
+            </wp:cNvGraphicFramePr>
+            <a:graphic xmlns:a="http://schemas.openxmlformats.org/drawingml/2006/main">
+              <a:graphicData uri="http://schemas.openxmlformats.org/drawingml/2006/picture">
+                <pic:pic xmlns:pic="http://schemas.openxmlformats.org/drawingml/2006/picture">
+                  <pic:nvPicPr>
+                    <pic:cNvPr id="0" name="Picture 4" descr="C:\Users\631310007\Desktop\kcal-control\Diagrama ER\Diagramas\Kcal-Control_Diagrama_ER_versao_1.png"/>
+                    <pic:cNvPicPr>
+                      <a:picLocks noChangeAspect="1" noChangeArrowheads="1"/>
+                    </pic:cNvPicPr>
+                  </pic:nvPicPr>
+                  <pic:blipFill>
+                    <a:blip r:embed="rId14">
+                      <a:extLst>
+                        <a:ext uri="{28A0092B-C50C-407E-A947-70E740481C1C}">
+                          <a14:useLocalDpi xmlns:a14="http://schemas.microsoft.com/office/drawing/2010/main" val="0"/>
+                        </a:ext>
+                      </a:extLst>
+                    </a:blip>
+                    <a:srcRect/>
+                    <a:stretch>
+                      <a:fillRect/>
+                    </a:stretch>
+                  </pic:blipFill>
+                  <pic:spPr bwMode="auto">
+                    <a:xfrm>
+                      <a:off x="0" y="0"/>
+                      <a:ext cx="5391150" cy="2314575"/>
+                    </a:xfrm>
+                    <a:prstGeom prst="rect">
+                      <a:avLst/>
+                    </a:prstGeom>
+                    <a:noFill/>
+                    <a:ln>
+                      <a:noFill/>
+                    </a:ln>
+                  </pic:spPr>
+                </pic:pic>
+              </a:graphicData>
+            </a:graphic>
+          </wp:inline>
+        </w:drawing>
       </w:r>
     </w:p>
     <w:p>
@@ -3031,7 +3621,6 @@
         <w:jc w:val="both"/>
         <w:rPr>
           <w:rFonts w:ascii="Calibri" w:hAnsi="Calibri" w:cs="Helvetica"/>
-          <w:b/>
           <w:color w:val="C0504D" w:themeColor="accent2"/>
           <w:sz w:val="24"/>
           <w:szCs w:val="24"/>
@@ -3048,363 +3637,224 @@
         <w:jc w:val="both"/>
         <w:rPr>
           <w:rFonts w:ascii="Calibri" w:hAnsi="Calibri" w:cs="Helvetica"/>
-          <w:color w:val="C0504D" w:themeColor="accent2"/>
-          <w:sz w:val="24"/>
-          <w:szCs w:val="24"/>
-        </w:rPr>
-      </w:pPr>
-      <w:r>
-        <w:rPr>
-          <w:rFonts w:ascii="Calibri" w:hAnsi="Calibri" w:cs="Helvetica"/>
-          <w:color w:val="C0504D" w:themeColor="accent2"/>
-          <w:sz w:val="24"/>
-          <w:szCs w:val="24"/>
-        </w:rPr>
-        <w:t>Devem constar aqui p</w:t>
-      </w:r>
-      <w:r>
-        <w:rPr>
-          <w:rFonts w:ascii="Calibri" w:hAnsi="Calibri" w:cs="Helvetica"/>
-          <w:color w:val="C0504D" w:themeColor="accent2"/>
-          <w:sz w:val="24"/>
-          <w:szCs w:val="24"/>
-        </w:rPr>
-        <w:t xml:space="preserve">rotótipos de interface, </w:t>
-      </w:r>
-      <w:proofErr w:type="spellStart"/>
-      <w:r>
-        <w:rPr>
-          <w:rFonts w:ascii="Calibri" w:hAnsi="Calibri" w:cs="Helvetica"/>
-          <w:color w:val="C0504D" w:themeColor="accent2"/>
-          <w:sz w:val="24"/>
-          <w:szCs w:val="24"/>
-        </w:rPr>
-        <w:t>wireframes</w:t>
-      </w:r>
-      <w:proofErr w:type="spellEnd"/>
-      <w:r>
-        <w:rPr>
-          <w:rFonts w:ascii="Calibri" w:hAnsi="Calibri" w:cs="Helvetica"/>
-          <w:color w:val="C0504D" w:themeColor="accent2"/>
-          <w:sz w:val="24"/>
-          <w:szCs w:val="24"/>
-        </w:rPr>
-        <w:t xml:space="preserve"> de baixa fidelidade, </w:t>
-      </w:r>
-      <w:proofErr w:type="spellStart"/>
-      <w:r>
-        <w:rPr>
-          <w:rFonts w:ascii="Calibri" w:hAnsi="Calibri" w:cs="Helvetica"/>
-          <w:color w:val="C0504D" w:themeColor="accent2"/>
-          <w:sz w:val="24"/>
-          <w:szCs w:val="24"/>
-        </w:rPr>
-        <w:t>wireframes</w:t>
-      </w:r>
-      <w:proofErr w:type="spellEnd"/>
-      <w:r>
-        <w:rPr>
-          <w:rFonts w:ascii="Calibri" w:hAnsi="Calibri" w:cs="Helvetica"/>
-          <w:color w:val="C0504D" w:themeColor="accent2"/>
-          <w:sz w:val="24"/>
-          <w:szCs w:val="24"/>
-        </w:rPr>
-        <w:t xml:space="preserve"> de alta fidelidade, esquemas de navegação, </w:t>
-      </w:r>
-      <w:proofErr w:type="spellStart"/>
-      <w:r>
-        <w:rPr>
-          <w:rFonts w:ascii="Calibri" w:hAnsi="Calibri" w:cs="Helvetica"/>
-          <w:color w:val="C0504D" w:themeColor="accent2"/>
-          <w:sz w:val="24"/>
-          <w:szCs w:val="24"/>
-        </w:rPr>
-        <w:t>sitemaps</w:t>
-      </w:r>
-      <w:proofErr w:type="spellEnd"/>
-      <w:r>
-        <w:rPr>
-          <w:rFonts w:ascii="Calibri" w:hAnsi="Calibri" w:cs="Helvetica"/>
-          <w:color w:val="C0504D" w:themeColor="accent2"/>
-          <w:sz w:val="24"/>
-          <w:szCs w:val="24"/>
-        </w:rPr>
-        <w:t>, entre outros.</w:t>
-      </w:r>
-    </w:p>
-    <w:p>
-      <w:pPr>
+          <w:sz w:val="24"/>
+          <w:szCs w:val="24"/>
+        </w:rPr>
+      </w:pPr>
+      <w:r>
+        <w:rPr>
+          <w:rFonts w:ascii="Calibri" w:hAnsi="Calibri" w:cs="Helvetica"/>
+          <w:sz w:val="24"/>
+          <w:szCs w:val="24"/>
+        </w:rPr>
+        <w:t>Protótipos de interface:</w:t>
+      </w:r>
+    </w:p>
+    <w:p>
+      <w:pPr>
+        <w:keepNext/>
         <w:tabs>
           <w:tab w:val="left" w:pos="1134"/>
           <w:tab w:val="left" w:pos="1560"/>
         </w:tabs>
-        <w:jc w:val="both"/>
-        <w:rPr>
-          <w:rFonts w:ascii="Calibri" w:hAnsi="Calibri" w:cs="Helvetica"/>
-          <w:b/>
-          <w:color w:val="C0504D" w:themeColor="accent2"/>
-          <w:sz w:val="24"/>
-          <w:szCs w:val="24"/>
-        </w:rPr>
-      </w:pPr>
-    </w:p>
-    <w:p>
-      <w:pPr>
-        <w:rPr>
-          <w:rFonts w:eastAsiaTheme="majorEastAsia" w:cstheme="majorBidi"/>
-          <w:b/>
-          <w:bCs/>
-          <w:color w:val="000000" w:themeColor="text1"/>
-          <w:sz w:val="24"/>
-          <w:szCs w:val="28"/>
-        </w:rPr>
-      </w:pPr>
-    </w:p>
-    <w:p>
-      <w:pPr>
-        <w:pStyle w:val="Ttulo1"/>
-        <w:sectPr>
-          <w:pgSz w:w="11906" w:h="16838"/>
-          <w:pgMar w:top="1417" w:right="1701" w:bottom="1417" w:left="1701" w:header="708" w:footer="708" w:gutter="0"/>
-          <w:cols w:space="708"/>
-          <w:docGrid w:linePitch="360"/>
-        </w:sectPr>
-      </w:pPr>
-    </w:p>
-    <w:p>
-      <w:pPr>
-        <w:pStyle w:val="Ttulo1"/>
-      </w:pPr>
-      <w:r>
-        <w:lastRenderedPageBreak/>
-        <w:t>Validação</w:t>
-      </w:r>
-      <w:r>
-        <w:t xml:space="preserve"> </w:t>
-      </w:r>
-    </w:p>
-    <w:p>
-      <w:pPr>
-        <w:pStyle w:val="Ttulo1"/>
-        <w:numPr>
-          <w:ilvl w:val="0"/>
-          <w:numId w:val="0"/>
-        </w:numPr>
-        <w:rPr>
-          <w:color w:val="FF0000"/>
-          <w:sz w:val="32"/>
-          <w:szCs w:val="32"/>
-        </w:rPr>
-      </w:pPr>
-      <w:r>
-        <w:rPr>
-          <w:color w:val="FF0000"/>
-          <w:sz w:val="32"/>
-          <w:szCs w:val="32"/>
-        </w:rPr>
-        <w:t>[este item é opcional]</w:t>
-      </w:r>
-    </w:p>
-    <w:p>
-      <w:pPr>
-        <w:autoSpaceDE w:val="0"/>
-        <w:autoSpaceDN w:val="0"/>
-        <w:adjustRightInd w:val="0"/>
-        <w:spacing w:after="0" w:line="240" w:lineRule="auto"/>
-        <w:jc w:val="both"/>
-        <w:rPr>
-          <w:rFonts w:cs="Times New Roman"/>
-          <w:i/>
-          <w:iCs/>
-          <w:sz w:val="24"/>
-          <w:szCs w:val="24"/>
-        </w:rPr>
-      </w:pPr>
-    </w:p>
-    <w:p>
-      <w:pPr>
+        <w:spacing w:after="0"/>
+        <w:jc w:val="both"/>
+      </w:pPr>
+      <w:r>
+        <w:rPr>
+          <w:rFonts w:ascii="Calibri" w:hAnsi="Calibri" w:cs="Helvetica"/>
+          <w:sz w:val="24"/>
+          <w:szCs w:val="24"/>
+        </w:rPr>
+        <w:drawing>
+          <wp:inline distT="0" distB="0" distL="0" distR="0" wp14:anchorId="31BE8098" wp14:editId="38E9BEE9">
+            <wp:extent cx="5400040" cy="3589029"/>
+            <wp:effectExtent l="0" t="0" r="0" b="0"/>
+            <wp:docPr id="7171" name="Picture 3" descr="C:\Users\Adriano\Desktop\prot2.jpg"/>
+            <wp:cNvGraphicFramePr>
+              <a:graphicFrameLocks xmlns:a="http://schemas.openxmlformats.org/drawingml/2006/main" noChangeAspect="1"/>
+            </wp:cNvGraphicFramePr>
+            <a:graphic xmlns:a="http://schemas.openxmlformats.org/drawingml/2006/main">
+              <a:graphicData uri="http://schemas.openxmlformats.org/drawingml/2006/picture">
+                <pic:pic xmlns:pic="http://schemas.openxmlformats.org/drawingml/2006/picture">
+                  <pic:nvPicPr>
+                    <pic:cNvPr id="7171" name="Picture 3" descr="C:\Users\Adriano\Desktop\prot2.jpg"/>
+                    <pic:cNvPicPr>
+                      <a:picLocks noChangeAspect="1" noChangeArrowheads="1"/>
+                    </pic:cNvPicPr>
+                  </pic:nvPicPr>
+                  <pic:blipFill>
+                    <a:blip r:embed="rId15" cstate="print"/>
+                    <a:srcRect/>
+                    <a:stretch>
+                      <a:fillRect/>
+                    </a:stretch>
+                  </pic:blipFill>
+                  <pic:spPr bwMode="auto">
+                    <a:xfrm>
+                      <a:off x="0" y="0"/>
+                      <a:ext cx="5400040" cy="3589029"/>
+                    </a:xfrm>
+                    <a:prstGeom prst="rect">
+                      <a:avLst/>
+                    </a:prstGeom>
+                    <a:noFill/>
+                  </pic:spPr>
+                </pic:pic>
+              </a:graphicData>
+            </a:graphic>
+          </wp:inline>
+        </w:drawing>
+      </w:r>
+    </w:p>
+    <w:p>
+      <w:pPr>
+        <w:pStyle w:val="Legenda"/>
+        <w:jc w:val="both"/>
+        <w:rPr>
+          <w:rFonts w:ascii="Calibri" w:hAnsi="Calibri" w:cs="Helvetica"/>
+          <w:sz w:val="24"/>
+          <w:szCs w:val="24"/>
+        </w:rPr>
+      </w:pPr>
+      <w:r>
+        <w:t>Pesquisa de alimentos</w:t>
+      </w:r>
+    </w:p>
+    <w:p>
+      <w:pPr>
+        <w:keepNext/>
         <w:tabs>
           <w:tab w:val="left" w:pos="1134"/>
           <w:tab w:val="left" w:pos="1560"/>
         </w:tabs>
-        <w:jc w:val="both"/>
-        <w:rPr>
-          <w:rFonts w:ascii="Calibri" w:hAnsi="Calibri" w:cs="Helvetica"/>
-          <w:color w:val="C0504D" w:themeColor="accent2"/>
-          <w:sz w:val="24"/>
-          <w:szCs w:val="24"/>
-        </w:rPr>
-      </w:pPr>
-      <w:r>
-        <w:rPr>
-          <w:rFonts w:ascii="Calibri" w:hAnsi="Calibri" w:cs="Helvetica"/>
-          <w:color w:val="C0504D" w:themeColor="accent2"/>
-          <w:sz w:val="24"/>
-          <w:szCs w:val="24"/>
-        </w:rPr>
-        <w:t>Este item deve apresentar processos de validação do projeto, tanto validações técnicas, quanto validações com público alvo.</w:t>
-      </w:r>
-    </w:p>
-    <w:p>
-      <w:pPr>
-        <w:tabs>
-          <w:tab w:val="left" w:pos="1134"/>
-          <w:tab w:val="left" w:pos="1560"/>
-        </w:tabs>
-        <w:jc w:val="both"/>
-        <w:rPr>
-          <w:rFonts w:ascii="Calibri" w:hAnsi="Calibri" w:cs="Helvetica"/>
-          <w:color w:val="C0504D" w:themeColor="accent2"/>
-          <w:sz w:val="24"/>
-          <w:szCs w:val="24"/>
-        </w:rPr>
-      </w:pPr>
-      <w:r>
-        <w:rPr>
-          <w:rFonts w:ascii="Calibri" w:hAnsi="Calibri" w:cs="Helvetica"/>
-          <w:color w:val="C0504D" w:themeColor="accent2"/>
-          <w:sz w:val="24"/>
-          <w:szCs w:val="24"/>
-        </w:rPr>
-        <w:t>A</w:t>
-      </w:r>
-      <w:r>
-        <w:rPr>
-          <w:rFonts w:ascii="Calibri" w:hAnsi="Calibri" w:cs="Helvetica"/>
-          <w:color w:val="C0504D" w:themeColor="accent2"/>
-          <w:sz w:val="24"/>
-          <w:szCs w:val="24"/>
-        </w:rPr>
-        <w:t xml:space="preserve"> descrição do(s) processo(s) realizado(s) </w:t>
-      </w:r>
-      <w:r>
-        <w:rPr>
-          <w:rFonts w:ascii="Calibri" w:hAnsi="Calibri" w:cs="Helvetica"/>
-          <w:color w:val="C0504D" w:themeColor="accent2"/>
-          <w:sz w:val="24"/>
-          <w:szCs w:val="24"/>
-        </w:rPr>
-        <w:t xml:space="preserve">para comprovar que os objetivos foram alcançados, utilizando mecanismos tais como: </w:t>
-      </w:r>
-      <w:r>
-        <w:rPr>
-          <w:rFonts w:ascii="Calibri" w:hAnsi="Calibri" w:cs="Helvetica"/>
-          <w:color w:val="C0504D" w:themeColor="accent2"/>
-          <w:sz w:val="24"/>
-          <w:szCs w:val="24"/>
-        </w:rPr>
-        <w:t xml:space="preserve">casos de teste, </w:t>
-      </w:r>
-      <w:r>
-        <w:rPr>
-          <w:rFonts w:ascii="Calibri" w:hAnsi="Calibri" w:cs="Helvetica"/>
-          <w:color w:val="C0504D" w:themeColor="accent2"/>
-          <w:sz w:val="24"/>
-          <w:szCs w:val="24"/>
-        </w:rPr>
-        <w:t>simulação, pesquisa com usuários, entrevistas, questionários, entre outros, baseado em</w:t>
-      </w:r>
-      <w:r>
-        <w:rPr>
-          <w:rFonts w:ascii="Calibri" w:hAnsi="Calibri" w:cs="Helvetica"/>
-          <w:color w:val="C0504D" w:themeColor="accent2"/>
-          <w:sz w:val="24"/>
-          <w:szCs w:val="24"/>
-        </w:rPr>
-        <w:t xml:space="preserve"> alguma norma, por exemplo, uma ISO ou referência técnica.</w:t>
-      </w:r>
-      <w:r>
-        <w:rPr>
-          <w:rFonts w:ascii="Calibri" w:hAnsi="Calibri" w:cs="Helvetica"/>
-          <w:color w:val="C0504D" w:themeColor="accent2"/>
-          <w:sz w:val="24"/>
-          <w:szCs w:val="24"/>
-        </w:rPr>
-        <w:t xml:space="preserve"> </w:t>
-      </w:r>
-    </w:p>
-    <w:p>
-      <w:pPr>
-        <w:tabs>
-          <w:tab w:val="left" w:pos="1134"/>
-          <w:tab w:val="left" w:pos="1560"/>
-        </w:tabs>
-        <w:jc w:val="both"/>
-        <w:rPr>
-          <w:rFonts w:ascii="Calibri" w:hAnsi="Calibri" w:cs="Helvetica"/>
-          <w:color w:val="C0504D" w:themeColor="accent2"/>
-          <w:sz w:val="24"/>
-          <w:szCs w:val="24"/>
-        </w:rPr>
-      </w:pPr>
-      <w:r>
-        <w:rPr>
-          <w:rFonts w:ascii="Calibri" w:hAnsi="Calibri" w:cs="Helvetica"/>
-          <w:color w:val="C0504D" w:themeColor="accent2"/>
-          <w:sz w:val="24"/>
-          <w:szCs w:val="24"/>
-        </w:rPr>
-        <w:t>Deixa</w:t>
-      </w:r>
-      <w:r>
-        <w:rPr>
-          <w:rFonts w:ascii="Calibri" w:hAnsi="Calibri" w:cs="Helvetica"/>
-          <w:color w:val="C0504D" w:themeColor="accent2"/>
-          <w:sz w:val="24"/>
-          <w:szCs w:val="24"/>
-        </w:rPr>
-        <w:t>r</w:t>
-      </w:r>
-      <w:r>
-        <w:rPr>
-          <w:rFonts w:ascii="Calibri" w:hAnsi="Calibri" w:cs="Helvetica"/>
-          <w:color w:val="C0504D" w:themeColor="accent2"/>
-          <w:sz w:val="24"/>
-          <w:szCs w:val="24"/>
-        </w:rPr>
-        <w:t xml:space="preserve"> claro o contexto de validação, por exemplo, caracterizando, quantos usuários, com quais perfis, em qual m</w:t>
-      </w:r>
-      <w:r>
-        <w:rPr>
-          <w:rFonts w:ascii="Calibri" w:hAnsi="Calibri" w:cs="Helvetica"/>
-          <w:color w:val="C0504D" w:themeColor="accent2"/>
-          <w:sz w:val="24"/>
-          <w:szCs w:val="24"/>
-        </w:rPr>
-        <w:t>omento, etc.</w:t>
-      </w:r>
-    </w:p>
-    <w:p>
-      <w:pPr>
-        <w:tabs>
-          <w:tab w:val="left" w:pos="1134"/>
-          <w:tab w:val="left" w:pos="1560"/>
-        </w:tabs>
-        <w:jc w:val="both"/>
-        <w:rPr>
-          <w:rFonts w:ascii="Calibri" w:hAnsi="Calibri" w:cs="Helvetica"/>
-          <w:b/>
-          <w:color w:val="C0504D" w:themeColor="accent2"/>
-          <w:sz w:val="24"/>
-          <w:szCs w:val="24"/>
-        </w:rPr>
-      </w:pPr>
-    </w:p>
-    <w:p>
-      <w:pPr>
-        <w:autoSpaceDE w:val="0"/>
-        <w:autoSpaceDN w:val="0"/>
-        <w:adjustRightInd w:val="0"/>
-        <w:spacing w:after="0" w:line="240" w:lineRule="auto"/>
-        <w:jc w:val="both"/>
-        <w:rPr>
-          <w:rFonts w:cs="Times New Roman"/>
-          <w:i/>
-          <w:iCs/>
-          <w:sz w:val="24"/>
-          <w:szCs w:val="24"/>
-        </w:rPr>
-      </w:pPr>
+        <w:spacing w:after="0"/>
+        <w:jc w:val="both"/>
+      </w:pPr>
+      <w:r>
+        <w:rPr>
+          <w:rFonts w:ascii="Calibri" w:hAnsi="Calibri" w:cs="Helvetica"/>
+          <w:sz w:val="24"/>
+          <w:szCs w:val="24"/>
+        </w:rPr>
+        <w:lastRenderedPageBreak/>
+        <w:drawing>
+          <wp:inline distT="0" distB="0" distL="0" distR="0" wp14:anchorId="0F9EB382" wp14:editId="4311094C">
+            <wp:extent cx="5400040" cy="3774773"/>
+            <wp:effectExtent l="0" t="0" r="0" b="0"/>
+            <wp:docPr id="9218" name="Picture 2" descr="C:\Users\Adriano\Desktop\prot4.jpg"/>
+            <wp:cNvGraphicFramePr>
+              <a:graphicFrameLocks xmlns:a="http://schemas.openxmlformats.org/drawingml/2006/main" noChangeAspect="1"/>
+            </wp:cNvGraphicFramePr>
+            <a:graphic xmlns:a="http://schemas.openxmlformats.org/drawingml/2006/main">
+              <a:graphicData uri="http://schemas.openxmlformats.org/drawingml/2006/picture">
+                <pic:pic xmlns:pic="http://schemas.openxmlformats.org/drawingml/2006/picture">
+                  <pic:nvPicPr>
+                    <pic:cNvPr id="9218" name="Picture 2" descr="C:\Users\Adriano\Desktop\prot4.jpg"/>
+                    <pic:cNvPicPr>
+                      <a:picLocks noChangeAspect="1" noChangeArrowheads="1"/>
+                    </pic:cNvPicPr>
+                  </pic:nvPicPr>
+                  <pic:blipFill>
+                    <a:blip r:embed="rId16" cstate="print"/>
+                    <a:srcRect/>
+                    <a:stretch>
+                      <a:fillRect/>
+                    </a:stretch>
+                  </pic:blipFill>
+                  <pic:spPr bwMode="auto">
+                    <a:xfrm>
+                      <a:off x="0" y="0"/>
+                      <a:ext cx="5400040" cy="3774773"/>
+                    </a:xfrm>
+                    <a:prstGeom prst="rect">
+                      <a:avLst/>
+                    </a:prstGeom>
+                    <a:noFill/>
+                  </pic:spPr>
+                </pic:pic>
+              </a:graphicData>
+            </a:graphic>
+          </wp:inline>
+        </w:drawing>
+      </w:r>
+    </w:p>
+    <w:p>
+      <w:pPr>
+        <w:pStyle w:val="Legenda"/>
+        <w:jc w:val="both"/>
+      </w:pPr>
+      <w:r>
+        <w:t>Pesquisa de alimentos</w:t>
+      </w:r>
+    </w:p>
+    <w:p>
+      <w:pPr>
+        <w:pStyle w:val="Legenda"/>
+        <w:jc w:val="both"/>
+      </w:pPr>
+      <w:r>
+        <w:rPr>
+          <w:rFonts w:ascii="Calibri" w:hAnsi="Calibri" w:cs="Helvetica"/>
+          <w:sz w:val="24"/>
+          <w:szCs w:val="24"/>
+        </w:rPr>
+        <w:lastRenderedPageBreak/>
+        <w:drawing>
+          <wp:inline distT="0" distB="0" distL="0" distR="0" wp14:anchorId="5ED200D4" wp14:editId="39769D35">
+            <wp:extent cx="4080808" cy="5279751"/>
+            <wp:effectExtent l="0" t="0" r="0" b="0"/>
+            <wp:docPr id="10242" name="Picture 2" descr="C:\Users\Adriano\Desktop\prot5.jpg"/>
+            <wp:cNvGraphicFramePr>
+              <a:graphicFrameLocks xmlns:a="http://schemas.openxmlformats.org/drawingml/2006/main" noChangeAspect="1"/>
+            </wp:cNvGraphicFramePr>
+            <a:graphic xmlns:a="http://schemas.openxmlformats.org/drawingml/2006/main">
+              <a:graphicData uri="http://schemas.openxmlformats.org/drawingml/2006/picture">
+                <pic:pic xmlns:pic="http://schemas.openxmlformats.org/drawingml/2006/picture">
+                  <pic:nvPicPr>
+                    <pic:cNvPr id="10242" name="Picture 2" descr="C:\Users\Adriano\Desktop\prot5.jpg"/>
+                    <pic:cNvPicPr>
+                      <a:picLocks noChangeAspect="1" noChangeArrowheads="1"/>
+                    </pic:cNvPicPr>
+                  </pic:nvPicPr>
+                  <pic:blipFill>
+                    <a:blip r:embed="rId17" cstate="print"/>
+                    <a:srcRect/>
+                    <a:stretch>
+                      <a:fillRect/>
+                    </a:stretch>
+                  </pic:blipFill>
+                  <pic:spPr bwMode="auto">
+                    <a:xfrm>
+                      <a:off x="0" y="0"/>
+                      <a:ext cx="4080808" cy="5279751"/>
+                    </a:xfrm>
+                    <a:prstGeom prst="rect">
+                      <a:avLst/>
+                    </a:prstGeom>
+                    <a:noFill/>
+                  </pic:spPr>
+                </pic:pic>
+              </a:graphicData>
+            </a:graphic>
+          </wp:inline>
+        </w:drawing>
+      </w:r>
+    </w:p>
+    <w:p>
+      <w:pPr>
+        <w:pStyle w:val="Legenda"/>
+        <w:jc w:val="both"/>
+        <w:rPr>
+          <w:rFonts w:ascii="Calibri" w:hAnsi="Calibri" w:cs="Helvetica"/>
+          <w:color w:val="auto"/>
+          <w:sz w:val="24"/>
+          <w:szCs w:val="24"/>
+        </w:rPr>
+      </w:pPr>
+      <w:r>
+        <w:t>Home do site.</w:t>
+      </w:r>
     </w:p>
     <w:p>
       <w:pPr>
@@ -3416,7 +3866,9 @@
           <w:szCs w:val="24"/>
         </w:rPr>
       </w:pPr>
-      <w:r>
+    </w:p>
+    <w:p>
+      <w:pPr>
         <w:rPr>
           <w:rFonts w:ascii="Times New Roman" w:hAnsi="Times New Roman" w:cs="Times New Roman"/>
           <w:i/>
@@ -3424,8 +3876,84 @@
           <w:sz w:val="24"/>
           <w:szCs w:val="24"/>
         </w:rPr>
-        <w:br w:type="page"/>
-      </w:r>
+      </w:pPr>
+    </w:p>
+    <w:p>
+      <w:pPr>
+        <w:rPr>
+          <w:rFonts w:ascii="Times New Roman" w:hAnsi="Times New Roman" w:cs="Times New Roman"/>
+          <w:i/>
+          <w:iCs/>
+          <w:sz w:val="24"/>
+          <w:szCs w:val="24"/>
+        </w:rPr>
+      </w:pPr>
+    </w:p>
+    <w:p>
+      <w:pPr>
+        <w:rPr>
+          <w:rFonts w:ascii="Times New Roman" w:hAnsi="Times New Roman" w:cs="Times New Roman"/>
+          <w:i/>
+          <w:iCs/>
+          <w:sz w:val="24"/>
+          <w:szCs w:val="24"/>
+        </w:rPr>
+      </w:pPr>
+    </w:p>
+    <w:p>
+      <w:pPr>
+        <w:rPr>
+          <w:rFonts w:ascii="Times New Roman" w:hAnsi="Times New Roman" w:cs="Times New Roman"/>
+          <w:i/>
+          <w:iCs/>
+          <w:sz w:val="24"/>
+          <w:szCs w:val="24"/>
+        </w:rPr>
+      </w:pPr>
+    </w:p>
+    <w:p>
+      <w:pPr>
+        <w:rPr>
+          <w:rFonts w:ascii="Times New Roman" w:hAnsi="Times New Roman" w:cs="Times New Roman"/>
+          <w:i/>
+          <w:iCs/>
+          <w:sz w:val="24"/>
+          <w:szCs w:val="24"/>
+        </w:rPr>
+      </w:pPr>
+    </w:p>
+    <w:p>
+      <w:pPr>
+        <w:rPr>
+          <w:rFonts w:ascii="Times New Roman" w:hAnsi="Times New Roman" w:cs="Times New Roman"/>
+          <w:i/>
+          <w:iCs/>
+          <w:sz w:val="24"/>
+          <w:szCs w:val="24"/>
+        </w:rPr>
+      </w:pPr>
+    </w:p>
+    <w:p>
+      <w:pPr>
+        <w:rPr>
+          <w:rFonts w:ascii="Times New Roman" w:hAnsi="Times New Roman" w:cs="Times New Roman"/>
+          <w:i/>
+          <w:iCs/>
+          <w:sz w:val="24"/>
+          <w:szCs w:val="24"/>
+        </w:rPr>
+      </w:pPr>
+    </w:p>
+    <w:p>
+      <w:pPr>
+        <w:rPr>
+          <w:rFonts w:ascii="Times New Roman" w:hAnsi="Times New Roman" w:cs="Times New Roman"/>
+          <w:i/>
+          <w:iCs/>
+          <w:sz w:val="24"/>
+          <w:szCs w:val="24"/>
+        </w:rPr>
+      </w:pPr>
     </w:p>
     <w:p>
       <w:pPr>
@@ -3446,100 +3974,52 @@
         <w:jc w:val="both"/>
         <w:rPr>
           <w:rFonts w:ascii="Calibri" w:hAnsi="Calibri" w:cs="Helvetica"/>
-          <w:color w:val="C0504D" w:themeColor="accent2"/>
-          <w:sz w:val="24"/>
-          <w:szCs w:val="24"/>
-        </w:rPr>
-      </w:pPr>
-      <w:r>
-        <w:rPr>
-          <w:rFonts w:ascii="Calibri" w:hAnsi="Calibri" w:cs="Helvetica"/>
-          <w:color w:val="C0504D" w:themeColor="accent2"/>
-          <w:sz w:val="24"/>
-          <w:szCs w:val="24"/>
-        </w:rPr>
-        <w:t>Apresentar uma a</w:t>
-      </w:r>
-      <w:r>
-        <w:rPr>
-          <w:rFonts w:ascii="Calibri" w:hAnsi="Calibri" w:cs="Helvetica"/>
-          <w:color w:val="C0504D" w:themeColor="accent2"/>
-          <w:sz w:val="24"/>
-          <w:szCs w:val="24"/>
-        </w:rPr>
-        <w:t>nálise</w:t>
-      </w:r>
-      <w:r>
-        <w:rPr>
-          <w:rFonts w:ascii="Calibri" w:hAnsi="Calibri" w:cs="Helvetica"/>
-          <w:color w:val="C0504D" w:themeColor="accent2"/>
-          <w:sz w:val="24"/>
-          <w:szCs w:val="24"/>
-        </w:rPr>
-        <w:t xml:space="preserve"> tanto do produto final, quanto do processo de desenvolvimento do projeto.</w:t>
-      </w:r>
-      <w:r>
-        <w:rPr>
-          <w:rFonts w:ascii="Calibri" w:hAnsi="Calibri" w:cs="Helvetica"/>
-          <w:color w:val="C0504D" w:themeColor="accent2"/>
-          <w:sz w:val="24"/>
-          <w:szCs w:val="24"/>
-        </w:rPr>
-        <w:t xml:space="preserve"> </w:t>
-      </w:r>
-      <w:r>
-        <w:rPr>
-          <w:rFonts w:ascii="Calibri" w:hAnsi="Calibri" w:cs="Helvetica"/>
-          <w:color w:val="C0504D" w:themeColor="accent2"/>
-          <w:sz w:val="24"/>
-          <w:szCs w:val="24"/>
-        </w:rPr>
-        <w:t>Avaliar os</w:t>
-      </w:r>
-      <w:r>
-        <w:rPr>
-          <w:rFonts w:ascii="Calibri" w:hAnsi="Calibri" w:cs="Helvetica"/>
-          <w:color w:val="C0504D" w:themeColor="accent2"/>
-          <w:sz w:val="24"/>
-          <w:szCs w:val="24"/>
-        </w:rPr>
-        <w:t xml:space="preserve"> aspectos positivos e negativos da experiência de desenv</w:t>
-      </w:r>
-      <w:r>
-        <w:rPr>
-          <w:rFonts w:ascii="Calibri" w:hAnsi="Calibri" w:cs="Helvetica"/>
-          <w:color w:val="C0504D" w:themeColor="accent2"/>
-          <w:sz w:val="24"/>
-          <w:szCs w:val="24"/>
-        </w:rPr>
-        <w:t>olvimento</w:t>
-      </w:r>
-      <w:r>
-        <w:rPr>
-          <w:rFonts w:ascii="Calibri" w:hAnsi="Calibri" w:cs="Helvetica"/>
-          <w:color w:val="C0504D" w:themeColor="accent2"/>
-          <w:sz w:val="24"/>
-          <w:szCs w:val="24"/>
-        </w:rPr>
-        <w:t>,</w:t>
-      </w:r>
-      <w:r>
-        <w:rPr>
-          <w:rFonts w:ascii="Calibri" w:hAnsi="Calibri" w:cs="Helvetica"/>
-          <w:color w:val="C0504D" w:themeColor="accent2"/>
-          <w:sz w:val="24"/>
-          <w:szCs w:val="24"/>
-        </w:rPr>
-        <w:t xml:space="preserve"> do</w:t>
-      </w:r>
-      <w:r>
-        <w:rPr>
-          <w:rFonts w:ascii="Calibri" w:hAnsi="Calibri" w:cs="Helvetica"/>
-          <w:color w:val="C0504D" w:themeColor="accent2"/>
-          <w:sz w:val="24"/>
-          <w:szCs w:val="24"/>
-        </w:rPr>
-        <w:t xml:space="preserve"> trabalho em grupo, gerenciamento de atividades e etc. </w:t>
+          <w:sz w:val="24"/>
+          <w:szCs w:val="24"/>
+        </w:rPr>
+      </w:pPr>
+      <w:r>
+        <w:rPr>
+          <w:rFonts w:ascii="Calibri" w:hAnsi="Calibri" w:cs="Helvetica"/>
+          <w:sz w:val="24"/>
+          <w:szCs w:val="24"/>
+        </w:rPr>
+        <w:tab/>
+        <w:t>Foi satisfatório o desenvolvimento desse projeto, a curva de aprendizagem foi bastante alta visto que, poucos do grupo tinham experiência em desenvolvimento de aplicações para internet</w:t>
+      </w:r>
+      <w:r>
+        <w:rPr>
+          <w:rFonts w:ascii="Calibri" w:hAnsi="Calibri" w:cs="Helvetica"/>
+          <w:sz w:val="24"/>
+          <w:szCs w:val="24"/>
+        </w:rPr>
+        <w:t xml:space="preserve">, outro fator importante a ser citado, foi o aprendizado em paralelo de tecnologias vistas na disciplina de programação para internet </w:t>
+      </w:r>
+      <w:proofErr w:type="gramStart"/>
+      <w:r>
+        <w:rPr>
+          <w:rFonts w:ascii="Calibri" w:hAnsi="Calibri" w:cs="Helvetica"/>
+          <w:sz w:val="24"/>
+          <w:szCs w:val="24"/>
+        </w:rPr>
+        <w:t>1</w:t>
+      </w:r>
+      <w:proofErr w:type="gramEnd"/>
+      <w:r>
+        <w:rPr>
+          <w:rFonts w:ascii="Calibri" w:hAnsi="Calibri" w:cs="Helvetica"/>
+          <w:sz w:val="24"/>
+          <w:szCs w:val="24"/>
+        </w:rPr>
+        <w:t>, muito conteúdo visto em aula pode ser reaproveitado e otimizado para o nosso projeto</w:t>
+      </w:r>
+      <w:r>
+        <w:rPr>
+          <w:rFonts w:ascii="Calibri" w:hAnsi="Calibri" w:cs="Helvetica"/>
+          <w:sz w:val="24"/>
+          <w:szCs w:val="24"/>
+        </w:rPr>
+        <w:t>.</w:t>
       </w:r>
     </w:p>
     <w:p>
@@ -3551,65 +4031,213 @@
         <w:jc w:val="both"/>
         <w:rPr>
           <w:rFonts w:ascii="Calibri" w:hAnsi="Calibri" w:cs="Helvetica"/>
+          <w:sz w:val="24"/>
+          <w:szCs w:val="24"/>
+        </w:rPr>
+      </w:pPr>
+      <w:r>
+        <w:rPr>
+          <w:rFonts w:ascii="Calibri" w:hAnsi="Calibri" w:cs="Helvetica"/>
+          <w:sz w:val="24"/>
+          <w:szCs w:val="24"/>
+        </w:rPr>
+        <w:tab/>
+        <w:t>No começo encontraram-se dificuldades em relação às ideias e como as mesmas seriam executadas, porém, com o desenvolvimento e decorrer o grupo pode se entrosar e alinhar a execução das tarefas.</w:t>
+      </w:r>
+    </w:p>
+    <w:p>
+      <w:pPr>
+        <w:tabs>
+          <w:tab w:val="left" w:pos="1134"/>
+          <w:tab w:val="left" w:pos="1560"/>
+        </w:tabs>
+        <w:jc w:val="both"/>
+        <w:rPr>
+          <w:rFonts w:ascii="Calibri" w:hAnsi="Calibri" w:cs="Helvetica"/>
+          <w:sz w:val="24"/>
+          <w:szCs w:val="24"/>
+        </w:rPr>
+      </w:pPr>
+      <w:r>
+        <w:rPr>
+          <w:rFonts w:ascii="Calibri" w:hAnsi="Calibri" w:cs="Helvetica"/>
+          <w:sz w:val="24"/>
+          <w:szCs w:val="24"/>
+        </w:rPr>
+        <w:tab/>
+        <w:t xml:space="preserve">Outro fator que contribuiu substancialmente foi </w:t>
+      </w:r>
+      <w:proofErr w:type="gramStart"/>
+      <w:r>
+        <w:rPr>
+          <w:rFonts w:ascii="Calibri" w:hAnsi="Calibri" w:cs="Helvetica"/>
+          <w:sz w:val="24"/>
+          <w:szCs w:val="24"/>
+        </w:rPr>
+        <w:t>a</w:t>
+      </w:r>
+      <w:proofErr w:type="gramEnd"/>
+      <w:r>
+        <w:rPr>
+          <w:rFonts w:ascii="Calibri" w:hAnsi="Calibri" w:cs="Helvetica"/>
+          <w:sz w:val="24"/>
+          <w:szCs w:val="24"/>
+        </w:rPr>
+        <w:t xml:space="preserve"> experiência de cada membro do grupo em algum aspecto que envolvia o desenvolvimento do sistema, e não somente, a troca dessas experiências determinou a continuidade e qualidade do processo, bem como o comprimento das entregas e propostas. </w:t>
+      </w:r>
+    </w:p>
+    <w:p>
+      <w:pPr>
+        <w:tabs>
+          <w:tab w:val="left" w:pos="1134"/>
+          <w:tab w:val="left" w:pos="1560"/>
+        </w:tabs>
+        <w:jc w:val="both"/>
+        <w:rPr>
+          <w:rFonts w:ascii="Calibri" w:hAnsi="Calibri" w:cs="Helvetica"/>
+          <w:sz w:val="24"/>
+          <w:szCs w:val="24"/>
+        </w:rPr>
+      </w:pPr>
+      <w:r>
+        <w:rPr>
+          <w:rFonts w:ascii="Calibri" w:hAnsi="Calibri" w:cs="Helvetica"/>
+          <w:sz w:val="24"/>
+          <w:szCs w:val="24"/>
+        </w:rPr>
+        <w:tab/>
+        <w:t>Como aspectos a melhorar, pode-se citar a comunicação do grupo e disponibilidade de tempo, um uma parte desse problema pode ser justificada pelas outras tarefas do dia-a-dia e também por todos do grupo estarem cursando outras cadeiras, contudo, o pouco tempo para reunião</w:t>
+      </w:r>
+      <w:r>
+        <w:rPr>
+          <w:rFonts w:ascii="Calibri" w:hAnsi="Calibri" w:cs="Helvetica"/>
+          <w:sz w:val="24"/>
+          <w:szCs w:val="24"/>
+        </w:rPr>
+        <w:t xml:space="preserve"> dos integrantes</w:t>
+      </w:r>
+      <w:r>
+        <w:rPr>
+          <w:rFonts w:ascii="Calibri" w:hAnsi="Calibri" w:cs="Helvetica"/>
+          <w:sz w:val="24"/>
+          <w:szCs w:val="24"/>
+        </w:rPr>
+        <w:t xml:space="preserve"> e execução do projeto, foi importantíssimo e extremamente útil.</w:t>
+      </w:r>
+    </w:p>
+    <w:p>
+      <w:pPr>
+        <w:tabs>
+          <w:tab w:val="left" w:pos="1134"/>
+          <w:tab w:val="left" w:pos="1560"/>
+        </w:tabs>
+        <w:jc w:val="both"/>
+        <w:rPr>
+          <w:rFonts w:ascii="Calibri" w:hAnsi="Calibri" w:cs="Helvetica"/>
+          <w:sz w:val="24"/>
+          <w:szCs w:val="24"/>
+        </w:rPr>
+      </w:pPr>
+      <w:r>
+        <w:rPr>
+          <w:rFonts w:ascii="Calibri" w:hAnsi="Calibri" w:cs="Helvetica"/>
+          <w:sz w:val="24"/>
+          <w:szCs w:val="24"/>
+        </w:rPr>
+        <w:tab/>
+        <w:t xml:space="preserve">Quanto ao produto final, o mesmo mostra-se satisfatório e cumpre com a sua proposta, </w:t>
+      </w:r>
+      <w:r>
+        <w:rPr>
+          <w:rFonts w:ascii="Calibri" w:hAnsi="Calibri" w:cs="Helvetica"/>
+          <w:sz w:val="24"/>
+          <w:szCs w:val="24"/>
+        </w:rPr>
+        <w:t>o intuito principal e foco estavam</w:t>
+      </w:r>
+      <w:r>
+        <w:rPr>
+          <w:rFonts w:ascii="Calibri" w:hAnsi="Calibri" w:cs="Helvetica"/>
+          <w:sz w:val="24"/>
+          <w:szCs w:val="24"/>
+        </w:rPr>
+        <w:t xml:space="preserve"> em usabilidade, e também na simplificação e foco nas funcionalidades mais importantes, e isso, evidentemente, o sistema cumpre.</w:t>
+      </w:r>
+    </w:p>
+    <w:p>
+      <w:pPr>
+        <w:tabs>
+          <w:tab w:val="left" w:pos="1134"/>
+          <w:tab w:val="left" w:pos="1560"/>
+        </w:tabs>
+        <w:jc w:val="both"/>
+        <w:rPr>
+          <w:rFonts w:ascii="Calibri" w:hAnsi="Calibri" w:cs="Helvetica"/>
+          <w:sz w:val="24"/>
+          <w:szCs w:val="24"/>
+        </w:rPr>
+      </w:pPr>
+      <w:r>
+        <w:rPr>
+          <w:rFonts w:ascii="Calibri" w:hAnsi="Calibri" w:cs="Helvetica"/>
+          <w:sz w:val="24"/>
+          <w:szCs w:val="24"/>
+        </w:rPr>
+        <w:tab/>
+        <w:t xml:space="preserve">Como projeto futuro, existe a ideia de </w:t>
+      </w:r>
+      <w:proofErr w:type="gramStart"/>
+      <w:r>
+        <w:rPr>
+          <w:rFonts w:ascii="Calibri" w:hAnsi="Calibri" w:cs="Helvetica"/>
+          <w:sz w:val="24"/>
+          <w:szCs w:val="24"/>
+        </w:rPr>
+        <w:t>implementar</w:t>
+      </w:r>
+      <w:proofErr w:type="gramEnd"/>
+      <w:r>
+        <w:rPr>
+          <w:rFonts w:ascii="Calibri" w:hAnsi="Calibri" w:cs="Helvetica"/>
+          <w:sz w:val="24"/>
+          <w:szCs w:val="24"/>
+        </w:rPr>
+        <w:t xml:space="preserve"> o sistema para que seja compatível com as plataformas </w:t>
+      </w:r>
+      <w:proofErr w:type="spellStart"/>
+      <w:r>
+        <w:rPr>
+          <w:rFonts w:ascii="Calibri" w:hAnsi="Calibri" w:cs="Helvetica"/>
+          <w:i/>
+          <w:sz w:val="24"/>
+          <w:szCs w:val="24"/>
+        </w:rPr>
+        <w:t>mobile´s</w:t>
+      </w:r>
+      <w:proofErr w:type="spellEnd"/>
+      <w:r>
+        <w:rPr>
+          <w:rFonts w:ascii="Calibri" w:hAnsi="Calibri" w:cs="Helvetica"/>
+          <w:sz w:val="24"/>
+          <w:szCs w:val="24"/>
+        </w:rPr>
+        <w:t>, e focar ainda mais em termos de usabilidade, o público alvo do projeto são usuários que não tem interesse em perder muito tempo utilizando o sistema, e sim, utilizá-lo de maneira rápida e prática, visando fazer o controle do que come e de seus objetivos.</w:t>
+      </w:r>
+    </w:p>
+    <w:p>
+      <w:pPr>
+        <w:tabs>
+          <w:tab w:val="left" w:pos="1134"/>
+          <w:tab w:val="left" w:pos="1560"/>
+        </w:tabs>
+        <w:jc w:val="both"/>
+        <w:rPr>
+          <w:rFonts w:ascii="Calibri" w:hAnsi="Calibri" w:cs="Helvetica"/>
           <w:color w:val="C0504D" w:themeColor="accent2"/>
           <w:sz w:val="24"/>
           <w:szCs w:val="24"/>
         </w:rPr>
       </w:pPr>
-      <w:r>
-        <w:rPr>
-          <w:rFonts w:ascii="Calibri" w:hAnsi="Calibri" w:cs="Helvetica"/>
-          <w:color w:val="C0504D" w:themeColor="accent2"/>
-          <w:sz w:val="24"/>
-          <w:szCs w:val="24"/>
-        </w:rPr>
-        <w:t>Relatar</w:t>
-      </w:r>
-      <w:r>
-        <w:rPr>
-          <w:rFonts w:ascii="Calibri" w:hAnsi="Calibri" w:cs="Helvetica"/>
-          <w:color w:val="C0504D" w:themeColor="accent2"/>
-          <w:sz w:val="24"/>
-          <w:szCs w:val="24"/>
-        </w:rPr>
-        <w:t xml:space="preserve"> </w:t>
-      </w:r>
-      <w:r>
-        <w:rPr>
-          <w:rFonts w:ascii="Calibri" w:hAnsi="Calibri" w:cs="Helvetica"/>
-          <w:color w:val="C0504D" w:themeColor="accent2"/>
-          <w:sz w:val="24"/>
-          <w:szCs w:val="24"/>
-        </w:rPr>
-        <w:t>também p</w:t>
-      </w:r>
-      <w:r>
-        <w:rPr>
-          <w:rFonts w:ascii="Calibri" w:hAnsi="Calibri" w:cs="Helvetica"/>
-          <w:color w:val="C0504D" w:themeColor="accent2"/>
-          <w:sz w:val="24"/>
-          <w:szCs w:val="24"/>
-        </w:rPr>
-        <w:t>ossibilidades de expansão do projeto</w:t>
-      </w:r>
-      <w:r>
-        <w:rPr>
-          <w:rFonts w:ascii="Calibri" w:hAnsi="Calibri" w:cs="Helvetica"/>
-          <w:color w:val="C0504D" w:themeColor="accent2"/>
-          <w:sz w:val="24"/>
-          <w:szCs w:val="24"/>
-        </w:rPr>
-        <w:t>, aplicação em cenários reais, continuidade para projeto de trabalho de conclusão</w:t>
-      </w:r>
-      <w:r>
-        <w:rPr>
-          <w:rFonts w:ascii="Calibri" w:hAnsi="Calibri" w:cs="Helvetica"/>
-          <w:color w:val="C0504D" w:themeColor="accent2"/>
-          <w:sz w:val="24"/>
-          <w:szCs w:val="24"/>
-        </w:rPr>
-        <w:t xml:space="preserve"> e demais considerações relevantes.</w:t>
-      </w:r>
     </w:p>
     <w:p>
       <w:pPr>
@@ -4438,6 +5066,232 @@
     </w:lvl>
   </w:abstractNum>
   <w:abstractNum w:abstractNumId="3">
+    <w:nsid w:val="217838D7"/>
+    <w:multiLevelType w:val="hybridMultilevel"/>
+    <w:tmpl w:val="A48C0392"/>
+    <w:lvl w:ilvl="0" w:tplc="04160001">
+      <w:start w:val="1"/>
+      <w:numFmt w:val="bullet"/>
+      <w:lvlText w:val=""/>
+      <w:lvlJc w:val="left"/>
+      <w:pPr>
+        <w:ind w:left="720" w:hanging="360"/>
+      </w:pPr>
+      <w:rPr>
+        <w:rFonts w:ascii="Symbol" w:hAnsi="Symbol" w:hint="default"/>
+      </w:rPr>
+    </w:lvl>
+    <w:lvl w:ilvl="1" w:tplc="04160003" w:tentative="1">
+      <w:start w:val="1"/>
+      <w:numFmt w:val="bullet"/>
+      <w:lvlText w:val="o"/>
+      <w:lvlJc w:val="left"/>
+      <w:pPr>
+        <w:ind w:left="1440" w:hanging="360"/>
+      </w:pPr>
+      <w:rPr>
+        <w:rFonts w:ascii="Courier New" w:hAnsi="Courier New" w:cs="Courier New" w:hint="default"/>
+      </w:rPr>
+    </w:lvl>
+    <w:lvl w:ilvl="2" w:tplc="04160005" w:tentative="1">
+      <w:start w:val="1"/>
+      <w:numFmt w:val="bullet"/>
+      <w:lvlText w:val=""/>
+      <w:lvlJc w:val="left"/>
+      <w:pPr>
+        <w:ind w:left="2160" w:hanging="360"/>
+      </w:pPr>
+      <w:rPr>
+        <w:rFonts w:ascii="Wingdings" w:hAnsi="Wingdings" w:hint="default"/>
+      </w:rPr>
+    </w:lvl>
+    <w:lvl w:ilvl="3" w:tplc="04160001" w:tentative="1">
+      <w:start w:val="1"/>
+      <w:numFmt w:val="bullet"/>
+      <w:lvlText w:val=""/>
+      <w:lvlJc w:val="left"/>
+      <w:pPr>
+        <w:ind w:left="2880" w:hanging="360"/>
+      </w:pPr>
+      <w:rPr>
+        <w:rFonts w:ascii="Symbol" w:hAnsi="Symbol" w:hint="default"/>
+      </w:rPr>
+    </w:lvl>
+    <w:lvl w:ilvl="4" w:tplc="04160003" w:tentative="1">
+      <w:start w:val="1"/>
+      <w:numFmt w:val="bullet"/>
+      <w:lvlText w:val="o"/>
+      <w:lvlJc w:val="left"/>
+      <w:pPr>
+        <w:ind w:left="3600" w:hanging="360"/>
+      </w:pPr>
+      <w:rPr>
+        <w:rFonts w:ascii="Courier New" w:hAnsi="Courier New" w:cs="Courier New" w:hint="default"/>
+      </w:rPr>
+    </w:lvl>
+    <w:lvl w:ilvl="5" w:tplc="04160005" w:tentative="1">
+      <w:start w:val="1"/>
+      <w:numFmt w:val="bullet"/>
+      <w:lvlText w:val=""/>
+      <w:lvlJc w:val="left"/>
+      <w:pPr>
+        <w:ind w:left="4320" w:hanging="360"/>
+      </w:pPr>
+      <w:rPr>
+        <w:rFonts w:ascii="Wingdings" w:hAnsi="Wingdings" w:hint="default"/>
+      </w:rPr>
+    </w:lvl>
+    <w:lvl w:ilvl="6" w:tplc="04160001" w:tentative="1">
+      <w:start w:val="1"/>
+      <w:numFmt w:val="bullet"/>
+      <w:lvlText w:val=""/>
+      <w:lvlJc w:val="left"/>
+      <w:pPr>
+        <w:ind w:left="5040" w:hanging="360"/>
+      </w:pPr>
+      <w:rPr>
+        <w:rFonts w:ascii="Symbol" w:hAnsi="Symbol" w:hint="default"/>
+      </w:rPr>
+    </w:lvl>
+    <w:lvl w:ilvl="7" w:tplc="04160003" w:tentative="1">
+      <w:start w:val="1"/>
+      <w:numFmt w:val="bullet"/>
+      <w:lvlText w:val="o"/>
+      <w:lvlJc w:val="left"/>
+      <w:pPr>
+        <w:ind w:left="5760" w:hanging="360"/>
+      </w:pPr>
+      <w:rPr>
+        <w:rFonts w:ascii="Courier New" w:hAnsi="Courier New" w:cs="Courier New" w:hint="default"/>
+      </w:rPr>
+    </w:lvl>
+    <w:lvl w:ilvl="8" w:tplc="04160005" w:tentative="1">
+      <w:start w:val="1"/>
+      <w:numFmt w:val="bullet"/>
+      <w:lvlText w:val=""/>
+      <w:lvlJc w:val="left"/>
+      <w:pPr>
+        <w:ind w:left="6480" w:hanging="360"/>
+      </w:pPr>
+      <w:rPr>
+        <w:rFonts w:ascii="Wingdings" w:hAnsi="Wingdings" w:hint="default"/>
+      </w:rPr>
+    </w:lvl>
+  </w:abstractNum>
+  <w:abstractNum w:abstractNumId="4">
+    <w:nsid w:val="250571ED"/>
+    <w:multiLevelType w:val="hybridMultilevel"/>
+    <w:tmpl w:val="1E34217E"/>
+    <w:lvl w:ilvl="0" w:tplc="04160001">
+      <w:start w:val="1"/>
+      <w:numFmt w:val="bullet"/>
+      <w:lvlText w:val=""/>
+      <w:lvlJc w:val="left"/>
+      <w:pPr>
+        <w:ind w:left="1080" w:hanging="360"/>
+      </w:pPr>
+      <w:rPr>
+        <w:rFonts w:ascii="Symbol" w:hAnsi="Symbol" w:hint="default"/>
+      </w:rPr>
+    </w:lvl>
+    <w:lvl w:ilvl="1" w:tplc="04160003" w:tentative="1">
+      <w:start w:val="1"/>
+      <w:numFmt w:val="bullet"/>
+      <w:lvlText w:val="o"/>
+      <w:lvlJc w:val="left"/>
+      <w:pPr>
+        <w:ind w:left="1800" w:hanging="360"/>
+      </w:pPr>
+      <w:rPr>
+        <w:rFonts w:ascii="Courier New" w:hAnsi="Courier New" w:cs="Courier New" w:hint="default"/>
+      </w:rPr>
+    </w:lvl>
+    <w:lvl w:ilvl="2" w:tplc="04160005" w:tentative="1">
+      <w:start w:val="1"/>
+      <w:numFmt w:val="bullet"/>
+      <w:lvlText w:val=""/>
+      <w:lvlJc w:val="left"/>
+      <w:pPr>
+        <w:ind w:left="2520" w:hanging="360"/>
+      </w:pPr>
+      <w:rPr>
+        <w:rFonts w:ascii="Wingdings" w:hAnsi="Wingdings" w:hint="default"/>
+      </w:rPr>
+    </w:lvl>
+    <w:lvl w:ilvl="3" w:tplc="04160001" w:tentative="1">
+      <w:start w:val="1"/>
+      <w:numFmt w:val="bullet"/>
+      <w:lvlText w:val=""/>
+      <w:lvlJc w:val="left"/>
+      <w:pPr>
+        <w:ind w:left="3240" w:hanging="360"/>
+      </w:pPr>
+      <w:rPr>
+        <w:rFonts w:ascii="Symbol" w:hAnsi="Symbol" w:hint="default"/>
+      </w:rPr>
+    </w:lvl>
+    <w:lvl w:ilvl="4" w:tplc="04160003" w:tentative="1">
+      <w:start w:val="1"/>
+      <w:numFmt w:val="bullet"/>
+      <w:lvlText w:val="o"/>
+      <w:lvlJc w:val="left"/>
+      <w:pPr>
+        <w:ind w:left="3960" w:hanging="360"/>
+      </w:pPr>
+      <w:rPr>
+        <w:rFonts w:ascii="Courier New" w:hAnsi="Courier New" w:cs="Courier New" w:hint="default"/>
+      </w:rPr>
+    </w:lvl>
+    <w:lvl w:ilvl="5" w:tplc="04160005" w:tentative="1">
+      <w:start w:val="1"/>
+      <w:numFmt w:val="bullet"/>
+      <w:lvlText w:val=""/>
+      <w:lvlJc w:val="left"/>
+      <w:pPr>
+        <w:ind w:left="4680" w:hanging="360"/>
+      </w:pPr>
+      <w:rPr>
+        <w:rFonts w:ascii="Wingdings" w:hAnsi="Wingdings" w:hint="default"/>
+      </w:rPr>
+    </w:lvl>
+    <w:lvl w:ilvl="6" w:tplc="04160001" w:tentative="1">
+      <w:start w:val="1"/>
+      <w:numFmt w:val="bullet"/>
+      <w:lvlText w:val=""/>
+      <w:lvlJc w:val="left"/>
+      <w:pPr>
+        <w:ind w:left="5400" w:hanging="360"/>
+      </w:pPr>
+      <w:rPr>
+        <w:rFonts w:ascii="Symbol" w:hAnsi="Symbol" w:hint="default"/>
+      </w:rPr>
+    </w:lvl>
+    <w:lvl w:ilvl="7" w:tplc="04160003" w:tentative="1">
+      <w:start w:val="1"/>
+      <w:numFmt w:val="bullet"/>
+      <w:lvlText w:val="o"/>
+      <w:lvlJc w:val="left"/>
+      <w:pPr>
+        <w:ind w:left="6120" w:hanging="360"/>
+      </w:pPr>
+      <w:rPr>
+        <w:rFonts w:ascii="Courier New" w:hAnsi="Courier New" w:cs="Courier New" w:hint="default"/>
+      </w:rPr>
+    </w:lvl>
+    <w:lvl w:ilvl="8" w:tplc="04160005" w:tentative="1">
+      <w:start w:val="1"/>
+      <w:numFmt w:val="bullet"/>
+      <w:lvlText w:val=""/>
+      <w:lvlJc w:val="left"/>
+      <w:pPr>
+        <w:ind w:left="6840" w:hanging="360"/>
+      </w:pPr>
+      <w:rPr>
+        <w:rFonts w:ascii="Wingdings" w:hAnsi="Wingdings" w:hint="default"/>
+      </w:rPr>
+    </w:lvl>
+  </w:abstractNum>
+  <w:abstractNum w:abstractNumId="5">
     <w:nsid w:val="2EAC46E6"/>
     <w:multiLevelType w:val="multilevel"/>
     <w:tmpl w:val="B4662958"/>
@@ -4551,7 +5405,120 @@
       </w:rPr>
     </w:lvl>
   </w:abstractNum>
-  <w:abstractNum w:abstractNumId="4">
+  <w:abstractNum w:abstractNumId="6">
+    <w:nsid w:val="38D3351D"/>
+    <w:multiLevelType w:val="hybridMultilevel"/>
+    <w:tmpl w:val="D0D62EC8"/>
+    <w:lvl w:ilvl="0" w:tplc="04160001">
+      <w:start w:val="1"/>
+      <w:numFmt w:val="bullet"/>
+      <w:lvlText w:val=""/>
+      <w:lvlJc w:val="left"/>
+      <w:pPr>
+        <w:ind w:left="1860" w:hanging="360"/>
+      </w:pPr>
+      <w:rPr>
+        <w:rFonts w:ascii="Symbol" w:hAnsi="Symbol" w:hint="default"/>
+      </w:rPr>
+    </w:lvl>
+    <w:lvl w:ilvl="1" w:tplc="04160003" w:tentative="1">
+      <w:start w:val="1"/>
+      <w:numFmt w:val="bullet"/>
+      <w:lvlText w:val="o"/>
+      <w:lvlJc w:val="left"/>
+      <w:pPr>
+        <w:ind w:left="2580" w:hanging="360"/>
+      </w:pPr>
+      <w:rPr>
+        <w:rFonts w:ascii="Courier New" w:hAnsi="Courier New" w:cs="Courier New" w:hint="default"/>
+      </w:rPr>
+    </w:lvl>
+    <w:lvl w:ilvl="2" w:tplc="04160005" w:tentative="1">
+      <w:start w:val="1"/>
+      <w:numFmt w:val="bullet"/>
+      <w:lvlText w:val=""/>
+      <w:lvlJc w:val="left"/>
+      <w:pPr>
+        <w:ind w:left="3300" w:hanging="360"/>
+      </w:pPr>
+      <w:rPr>
+        <w:rFonts w:ascii="Wingdings" w:hAnsi="Wingdings" w:hint="default"/>
+      </w:rPr>
+    </w:lvl>
+    <w:lvl w:ilvl="3" w:tplc="04160001" w:tentative="1">
+      <w:start w:val="1"/>
+      <w:numFmt w:val="bullet"/>
+      <w:lvlText w:val=""/>
+      <w:lvlJc w:val="left"/>
+      <w:pPr>
+        <w:ind w:left="4020" w:hanging="360"/>
+      </w:pPr>
+      <w:rPr>
+        <w:rFonts w:ascii="Symbol" w:hAnsi="Symbol" w:hint="default"/>
+      </w:rPr>
+    </w:lvl>
+    <w:lvl w:ilvl="4" w:tplc="04160003" w:tentative="1">
+      <w:start w:val="1"/>
+      <w:numFmt w:val="bullet"/>
+      <w:lvlText w:val="o"/>
+      <w:lvlJc w:val="left"/>
+      <w:pPr>
+        <w:ind w:left="4740" w:hanging="360"/>
+      </w:pPr>
+      <w:rPr>
+        <w:rFonts w:ascii="Courier New" w:hAnsi="Courier New" w:cs="Courier New" w:hint="default"/>
+      </w:rPr>
+    </w:lvl>
+    <w:lvl w:ilvl="5" w:tplc="04160005" w:tentative="1">
+      <w:start w:val="1"/>
+      <w:numFmt w:val="bullet"/>
+      <w:lvlText w:val=""/>
+      <w:lvlJc w:val="left"/>
+      <w:pPr>
+        <w:ind w:left="5460" w:hanging="360"/>
+      </w:pPr>
+      <w:rPr>
+        <w:rFonts w:ascii="Wingdings" w:hAnsi="Wingdings" w:hint="default"/>
+      </w:rPr>
+    </w:lvl>
+    <w:lvl w:ilvl="6" w:tplc="04160001" w:tentative="1">
+      <w:start w:val="1"/>
+      <w:numFmt w:val="bullet"/>
+      <w:lvlText w:val=""/>
+      <w:lvlJc w:val="left"/>
+      <w:pPr>
+        <w:ind w:left="6180" w:hanging="360"/>
+      </w:pPr>
+      <w:rPr>
+        <w:rFonts w:ascii="Symbol" w:hAnsi="Symbol" w:hint="default"/>
+      </w:rPr>
+    </w:lvl>
+    <w:lvl w:ilvl="7" w:tplc="04160003" w:tentative="1">
+      <w:start w:val="1"/>
+      <w:numFmt w:val="bullet"/>
+      <w:lvlText w:val="o"/>
+      <w:lvlJc w:val="left"/>
+      <w:pPr>
+        <w:ind w:left="6900" w:hanging="360"/>
+      </w:pPr>
+      <w:rPr>
+        <w:rFonts w:ascii="Courier New" w:hAnsi="Courier New" w:cs="Courier New" w:hint="default"/>
+      </w:rPr>
+    </w:lvl>
+    <w:lvl w:ilvl="8" w:tplc="04160005" w:tentative="1">
+      <w:start w:val="1"/>
+      <w:numFmt w:val="bullet"/>
+      <w:lvlText w:val=""/>
+      <w:lvlJc w:val="left"/>
+      <w:pPr>
+        <w:ind w:left="7620" w:hanging="360"/>
+      </w:pPr>
+      <w:rPr>
+        <w:rFonts w:ascii="Wingdings" w:hAnsi="Wingdings" w:hint="default"/>
+      </w:rPr>
+    </w:lvl>
+  </w:abstractNum>
+  <w:abstractNum w:abstractNumId="7">
     <w:nsid w:val="3E6D20D6"/>
     <w:multiLevelType w:val="multilevel"/>
     <w:tmpl w:val="916C509A"/>
@@ -4669,13 +5636,126 @@
       </w:rPr>
     </w:lvl>
   </w:abstractNum>
-  <w:abstractNum w:abstractNumId="5">
+  <w:abstractNum w:abstractNumId="8">
     <w:nsid w:val="46F62058"/>
     <w:multiLevelType w:val="multilevel"/>
     <w:tmpl w:val="0409001F"/>
     <w:numStyleLink w:val="111111"/>
   </w:abstractNum>
-  <w:abstractNum w:abstractNumId="6">
+  <w:abstractNum w:abstractNumId="9">
+    <w:nsid w:val="499114D5"/>
+    <w:multiLevelType w:val="hybridMultilevel"/>
+    <w:tmpl w:val="D922683C"/>
+    <w:lvl w:ilvl="0" w:tplc="04160001">
+      <w:start w:val="1"/>
+      <w:numFmt w:val="bullet"/>
+      <w:lvlText w:val=""/>
+      <w:lvlJc w:val="left"/>
+      <w:pPr>
+        <w:ind w:left="720" w:hanging="360"/>
+      </w:pPr>
+      <w:rPr>
+        <w:rFonts w:ascii="Symbol" w:hAnsi="Symbol" w:hint="default"/>
+      </w:rPr>
+    </w:lvl>
+    <w:lvl w:ilvl="1" w:tplc="04160003" w:tentative="1">
+      <w:start w:val="1"/>
+      <w:numFmt w:val="bullet"/>
+      <w:lvlText w:val="o"/>
+      <w:lvlJc w:val="left"/>
+      <w:pPr>
+        <w:ind w:left="1440" w:hanging="360"/>
+      </w:pPr>
+      <w:rPr>
+        <w:rFonts w:ascii="Courier New" w:hAnsi="Courier New" w:cs="Courier New" w:hint="default"/>
+      </w:rPr>
+    </w:lvl>
+    <w:lvl w:ilvl="2" w:tplc="04160005" w:tentative="1">
+      <w:start w:val="1"/>
+      <w:numFmt w:val="bullet"/>
+      <w:lvlText w:val=""/>
+      <w:lvlJc w:val="left"/>
+      <w:pPr>
+        <w:ind w:left="2160" w:hanging="360"/>
+      </w:pPr>
+      <w:rPr>
+        <w:rFonts w:ascii="Wingdings" w:hAnsi="Wingdings" w:hint="default"/>
+      </w:rPr>
+    </w:lvl>
+    <w:lvl w:ilvl="3" w:tplc="04160001" w:tentative="1">
+      <w:start w:val="1"/>
+      <w:numFmt w:val="bullet"/>
+      <w:lvlText w:val=""/>
+      <w:lvlJc w:val="left"/>
+      <w:pPr>
+        <w:ind w:left="2880" w:hanging="360"/>
+      </w:pPr>
+      <w:rPr>
+        <w:rFonts w:ascii="Symbol" w:hAnsi="Symbol" w:hint="default"/>
+      </w:rPr>
+    </w:lvl>
+    <w:lvl w:ilvl="4" w:tplc="04160003" w:tentative="1">
+      <w:start w:val="1"/>
+      <w:numFmt w:val="bullet"/>
+      <w:lvlText w:val="o"/>
+      <w:lvlJc w:val="left"/>
+      <w:pPr>
+        <w:ind w:left="3600" w:hanging="360"/>
+      </w:pPr>
+      <w:rPr>
+        <w:rFonts w:ascii="Courier New" w:hAnsi="Courier New" w:cs="Courier New" w:hint="default"/>
+      </w:rPr>
+    </w:lvl>
+    <w:lvl w:ilvl="5" w:tplc="04160005" w:tentative="1">
+      <w:start w:val="1"/>
+      <w:numFmt w:val="bullet"/>
+      <w:lvlText w:val=""/>
+      <w:lvlJc w:val="left"/>
+      <w:pPr>
+        <w:ind w:left="4320" w:hanging="360"/>
+      </w:pPr>
+      <w:rPr>
+        <w:rFonts w:ascii="Wingdings" w:hAnsi="Wingdings" w:hint="default"/>
+      </w:rPr>
+    </w:lvl>
+    <w:lvl w:ilvl="6" w:tplc="04160001" w:tentative="1">
+      <w:start w:val="1"/>
+      <w:numFmt w:val="bullet"/>
+      <w:lvlText w:val=""/>
+      <w:lvlJc w:val="left"/>
+      <w:pPr>
+        <w:ind w:left="5040" w:hanging="360"/>
+      </w:pPr>
+      <w:rPr>
+        <w:rFonts w:ascii="Symbol" w:hAnsi="Symbol" w:hint="default"/>
+      </w:rPr>
+    </w:lvl>
+    <w:lvl w:ilvl="7" w:tplc="04160003" w:tentative="1">
+      <w:start w:val="1"/>
+      <w:numFmt w:val="bullet"/>
+      <w:lvlText w:val="o"/>
+      <w:lvlJc w:val="left"/>
+      <w:pPr>
+        <w:ind w:left="5760" w:hanging="360"/>
+      </w:pPr>
+      <w:rPr>
+        <w:rFonts w:ascii="Courier New" w:hAnsi="Courier New" w:cs="Courier New" w:hint="default"/>
+      </w:rPr>
+    </w:lvl>
+    <w:lvl w:ilvl="8" w:tplc="04160005" w:tentative="1">
+      <w:start w:val="1"/>
+      <w:numFmt w:val="bullet"/>
+      <w:lvlText w:val=""/>
+      <w:lvlJc w:val="left"/>
+      <w:pPr>
+        <w:ind w:left="6480" w:hanging="360"/>
+      </w:pPr>
+      <w:rPr>
+        <w:rFonts w:ascii="Wingdings" w:hAnsi="Wingdings" w:hint="default"/>
+      </w:rPr>
+    </w:lvl>
+  </w:abstractNum>
+  <w:abstractNum w:abstractNumId="10">
     <w:nsid w:val="518D5297"/>
     <w:multiLevelType w:val="hybridMultilevel"/>
     <w:tmpl w:val="69B8458C"/>
@@ -4764,7 +5844,233 @@
       </w:pPr>
     </w:lvl>
   </w:abstractNum>
-  <w:abstractNum w:abstractNumId="7">
+  <w:abstractNum w:abstractNumId="11">
+    <w:nsid w:val="5BD40CD3"/>
+    <w:multiLevelType w:val="hybridMultilevel"/>
+    <w:tmpl w:val="35B609D6"/>
+    <w:lvl w:ilvl="0" w:tplc="04160001">
+      <w:start w:val="1"/>
+      <w:numFmt w:val="bullet"/>
+      <w:lvlText w:val=""/>
+      <w:lvlJc w:val="left"/>
+      <w:pPr>
+        <w:ind w:left="1860" w:hanging="360"/>
+      </w:pPr>
+      <w:rPr>
+        <w:rFonts w:ascii="Symbol" w:hAnsi="Symbol" w:hint="default"/>
+      </w:rPr>
+    </w:lvl>
+    <w:lvl w:ilvl="1" w:tplc="04160003" w:tentative="1">
+      <w:start w:val="1"/>
+      <w:numFmt w:val="bullet"/>
+      <w:lvlText w:val="o"/>
+      <w:lvlJc w:val="left"/>
+      <w:pPr>
+        <w:ind w:left="2580" w:hanging="360"/>
+      </w:pPr>
+      <w:rPr>
+        <w:rFonts w:ascii="Courier New" w:hAnsi="Courier New" w:cs="Courier New" w:hint="default"/>
+      </w:rPr>
+    </w:lvl>
+    <w:lvl w:ilvl="2" w:tplc="04160005" w:tentative="1">
+      <w:start w:val="1"/>
+      <w:numFmt w:val="bullet"/>
+      <w:lvlText w:val=""/>
+      <w:lvlJc w:val="left"/>
+      <w:pPr>
+        <w:ind w:left="3300" w:hanging="360"/>
+      </w:pPr>
+      <w:rPr>
+        <w:rFonts w:ascii="Wingdings" w:hAnsi="Wingdings" w:hint="default"/>
+      </w:rPr>
+    </w:lvl>
+    <w:lvl w:ilvl="3" w:tplc="04160001" w:tentative="1">
+      <w:start w:val="1"/>
+      <w:numFmt w:val="bullet"/>
+      <w:lvlText w:val=""/>
+      <w:lvlJc w:val="left"/>
+      <w:pPr>
+        <w:ind w:left="4020" w:hanging="360"/>
+      </w:pPr>
+      <w:rPr>
+        <w:rFonts w:ascii="Symbol" w:hAnsi="Symbol" w:hint="default"/>
+      </w:rPr>
+    </w:lvl>
+    <w:lvl w:ilvl="4" w:tplc="04160003" w:tentative="1">
+      <w:start w:val="1"/>
+      <w:numFmt w:val="bullet"/>
+      <w:lvlText w:val="o"/>
+      <w:lvlJc w:val="left"/>
+      <w:pPr>
+        <w:ind w:left="4740" w:hanging="360"/>
+      </w:pPr>
+      <w:rPr>
+        <w:rFonts w:ascii="Courier New" w:hAnsi="Courier New" w:cs="Courier New" w:hint="default"/>
+      </w:rPr>
+    </w:lvl>
+    <w:lvl w:ilvl="5" w:tplc="04160005" w:tentative="1">
+      <w:start w:val="1"/>
+      <w:numFmt w:val="bullet"/>
+      <w:lvlText w:val=""/>
+      <w:lvlJc w:val="left"/>
+      <w:pPr>
+        <w:ind w:left="5460" w:hanging="360"/>
+      </w:pPr>
+      <w:rPr>
+        <w:rFonts w:ascii="Wingdings" w:hAnsi="Wingdings" w:hint="default"/>
+      </w:rPr>
+    </w:lvl>
+    <w:lvl w:ilvl="6" w:tplc="04160001" w:tentative="1">
+      <w:start w:val="1"/>
+      <w:numFmt w:val="bullet"/>
+      <w:lvlText w:val=""/>
+      <w:lvlJc w:val="left"/>
+      <w:pPr>
+        <w:ind w:left="6180" w:hanging="360"/>
+      </w:pPr>
+      <w:rPr>
+        <w:rFonts w:ascii="Symbol" w:hAnsi="Symbol" w:hint="default"/>
+      </w:rPr>
+    </w:lvl>
+    <w:lvl w:ilvl="7" w:tplc="04160003" w:tentative="1">
+      <w:start w:val="1"/>
+      <w:numFmt w:val="bullet"/>
+      <w:lvlText w:val="o"/>
+      <w:lvlJc w:val="left"/>
+      <w:pPr>
+        <w:ind w:left="6900" w:hanging="360"/>
+      </w:pPr>
+      <w:rPr>
+        <w:rFonts w:ascii="Courier New" w:hAnsi="Courier New" w:cs="Courier New" w:hint="default"/>
+      </w:rPr>
+    </w:lvl>
+    <w:lvl w:ilvl="8" w:tplc="04160005" w:tentative="1">
+      <w:start w:val="1"/>
+      <w:numFmt w:val="bullet"/>
+      <w:lvlText w:val=""/>
+      <w:lvlJc w:val="left"/>
+      <w:pPr>
+        <w:ind w:left="7620" w:hanging="360"/>
+      </w:pPr>
+      <w:rPr>
+        <w:rFonts w:ascii="Wingdings" w:hAnsi="Wingdings" w:hint="default"/>
+      </w:rPr>
+    </w:lvl>
+  </w:abstractNum>
+  <w:abstractNum w:abstractNumId="12">
+    <w:nsid w:val="6F7B1AC6"/>
+    <w:multiLevelType w:val="hybridMultilevel"/>
+    <w:tmpl w:val="B08449FA"/>
+    <w:lvl w:ilvl="0" w:tplc="04160001">
+      <w:start w:val="1"/>
+      <w:numFmt w:val="bullet"/>
+      <w:lvlText w:val=""/>
+      <w:lvlJc w:val="left"/>
+      <w:pPr>
+        <w:ind w:left="1860" w:hanging="360"/>
+      </w:pPr>
+      <w:rPr>
+        <w:rFonts w:ascii="Symbol" w:hAnsi="Symbol" w:hint="default"/>
+      </w:rPr>
+    </w:lvl>
+    <w:lvl w:ilvl="1" w:tplc="04160003" w:tentative="1">
+      <w:start w:val="1"/>
+      <w:numFmt w:val="bullet"/>
+      <w:lvlText w:val="o"/>
+      <w:lvlJc w:val="left"/>
+      <w:pPr>
+        <w:ind w:left="2580" w:hanging="360"/>
+      </w:pPr>
+      <w:rPr>
+        <w:rFonts w:ascii="Courier New" w:hAnsi="Courier New" w:cs="Courier New" w:hint="default"/>
+      </w:rPr>
+    </w:lvl>
+    <w:lvl w:ilvl="2" w:tplc="04160005" w:tentative="1">
+      <w:start w:val="1"/>
+      <w:numFmt w:val="bullet"/>
+      <w:lvlText w:val=""/>
+      <w:lvlJc w:val="left"/>
+      <w:pPr>
+        <w:ind w:left="3300" w:hanging="360"/>
+      </w:pPr>
+      <w:rPr>
+        <w:rFonts w:ascii="Wingdings" w:hAnsi="Wingdings" w:hint="default"/>
+      </w:rPr>
+    </w:lvl>
+    <w:lvl w:ilvl="3" w:tplc="04160001" w:tentative="1">
+      <w:start w:val="1"/>
+      <w:numFmt w:val="bullet"/>
+      <w:lvlText w:val=""/>
+      <w:lvlJc w:val="left"/>
+      <w:pPr>
+        <w:ind w:left="4020" w:hanging="360"/>
+      </w:pPr>
+      <w:rPr>
+        <w:rFonts w:ascii="Symbol" w:hAnsi="Symbol" w:hint="default"/>
+      </w:rPr>
+    </w:lvl>
+    <w:lvl w:ilvl="4" w:tplc="04160003" w:tentative="1">
+      <w:start w:val="1"/>
+      <w:numFmt w:val="bullet"/>
+      <w:lvlText w:val="o"/>
+      <w:lvlJc w:val="left"/>
+      <w:pPr>
+        <w:ind w:left="4740" w:hanging="360"/>
+      </w:pPr>
+      <w:rPr>
+        <w:rFonts w:ascii="Courier New" w:hAnsi="Courier New" w:cs="Courier New" w:hint="default"/>
+      </w:rPr>
+    </w:lvl>
+    <w:lvl w:ilvl="5" w:tplc="04160005" w:tentative="1">
+      <w:start w:val="1"/>
+      <w:numFmt w:val="bullet"/>
+      <w:lvlText w:val=""/>
+      <w:lvlJc w:val="left"/>
+      <w:pPr>
+        <w:ind w:left="5460" w:hanging="360"/>
+      </w:pPr>
+      <w:rPr>
+        <w:rFonts w:ascii="Wingdings" w:hAnsi="Wingdings" w:hint="default"/>
+      </w:rPr>
+    </w:lvl>
+    <w:lvl w:ilvl="6" w:tplc="04160001" w:tentative="1">
+      <w:start w:val="1"/>
+      <w:numFmt w:val="bullet"/>
+      <w:lvlText w:val=""/>
+      <w:lvlJc w:val="left"/>
+      <w:pPr>
+        <w:ind w:left="6180" w:hanging="360"/>
+      </w:pPr>
+      <w:rPr>
+        <w:rFonts w:ascii="Symbol" w:hAnsi="Symbol" w:hint="default"/>
+      </w:rPr>
+    </w:lvl>
+    <w:lvl w:ilvl="7" w:tplc="04160003" w:tentative="1">
+      <w:start w:val="1"/>
+      <w:numFmt w:val="bullet"/>
+      <w:lvlText w:val="o"/>
+      <w:lvlJc w:val="left"/>
+      <w:pPr>
+        <w:ind w:left="6900" w:hanging="360"/>
+      </w:pPr>
+      <w:rPr>
+        <w:rFonts w:ascii="Courier New" w:hAnsi="Courier New" w:cs="Courier New" w:hint="default"/>
+      </w:rPr>
+    </w:lvl>
+    <w:lvl w:ilvl="8" w:tplc="04160005" w:tentative="1">
+      <w:start w:val="1"/>
+      <w:numFmt w:val="bullet"/>
+      <w:lvlText w:val=""/>
+      <w:lvlJc w:val="left"/>
+      <w:pPr>
+        <w:ind w:left="7620" w:hanging="360"/>
+      </w:pPr>
+      <w:rPr>
+        <w:rFonts w:ascii="Wingdings" w:hAnsi="Wingdings" w:hint="default"/>
+      </w:rPr>
+    </w:lvl>
+  </w:abstractNum>
+  <w:abstractNum w:abstractNumId="13">
     <w:nsid w:val="721B5513"/>
     <w:multiLevelType w:val="hybridMultilevel"/>
     <w:tmpl w:val="8B98DAA8"/>
@@ -4853,7 +6159,7 @@
       </w:pPr>
     </w:lvl>
   </w:abstractNum>
-  <w:abstractNum w:abstractNumId="8">
+  <w:abstractNum w:abstractNumId="14">
     <w:nsid w:val="75D968B9"/>
     <w:multiLevelType w:val="hybridMultilevel"/>
     <w:tmpl w:val="C0AE5792"/>
@@ -4940,28 +6246,28 @@
     </w:lvl>
   </w:abstractNum>
   <w:num w:numId="1">
-    <w:abstractNumId w:val="8"/>
+    <w:abstractNumId w:val="14"/>
   </w:num>
   <w:num w:numId="2">
     <w:abstractNumId w:val="0"/>
   </w:num>
   <w:num w:numId="3">
-    <w:abstractNumId w:val="6"/>
+    <w:abstractNumId w:val="10"/>
   </w:num>
   <w:num w:numId="4">
-    <w:abstractNumId w:val="7"/>
+    <w:abstractNumId w:val="13"/>
   </w:num>
   <w:num w:numId="5">
     <w:abstractNumId w:val="2"/>
   </w:num>
   <w:num w:numId="6">
-    <w:abstractNumId w:val="5"/>
+    <w:abstractNumId w:val="8"/>
   </w:num>
   <w:num w:numId="7">
     <w:abstractNumId w:val="1"/>
   </w:num>
   <w:num w:numId="8">
-    <w:abstractNumId w:val="4"/>
+    <w:abstractNumId w:val="7"/>
   </w:num>
   <w:num w:numId="9">
     <w:abstractNumId w:val="0"/>
@@ -4970,40 +6276,58 @@
     </w:lvlOverride>
   </w:num>
   <w:num w:numId="10">
+    <w:abstractNumId w:val="8"/>
+  </w:num>
+  <w:num w:numId="11">
+    <w:abstractNumId w:val="8"/>
+  </w:num>
+  <w:num w:numId="12">
+    <w:abstractNumId w:val="8"/>
+  </w:num>
+  <w:num w:numId="13">
+    <w:abstractNumId w:val="8"/>
+  </w:num>
+  <w:num w:numId="14">
     <w:abstractNumId w:val="5"/>
   </w:num>
-  <w:num w:numId="11">
+  <w:num w:numId="15">
     <w:abstractNumId w:val="5"/>
   </w:num>
-  <w:num w:numId="12">
+  <w:num w:numId="16">
     <w:abstractNumId w:val="5"/>
   </w:num>
-  <w:num w:numId="13">
+  <w:num w:numId="17">
     <w:abstractNumId w:val="5"/>
   </w:num>
-  <w:num w:numId="14">
-    <w:abstractNumId w:val="3"/>
-  </w:num>
-  <w:num w:numId="15">
-    <w:abstractNumId w:val="3"/>
-  </w:num>
-  <w:num w:numId="16">
-    <w:abstractNumId w:val="3"/>
-  </w:num>
-  <w:num w:numId="17">
-    <w:abstractNumId w:val="3"/>
-  </w:num>
   <w:num w:numId="18">
-    <w:abstractNumId w:val="3"/>
+    <w:abstractNumId w:val="5"/>
   </w:num>
   <w:num w:numId="19">
-    <w:abstractNumId w:val="3"/>
+    <w:abstractNumId w:val="5"/>
   </w:num>
   <w:num w:numId="20">
-    <w:abstractNumId w:val="3"/>
+    <w:abstractNumId w:val="5"/>
   </w:num>
   <w:num w:numId="21">
     <w:abstractNumId w:val="0"/>
+  </w:num>
+  <w:num w:numId="22">
+    <w:abstractNumId w:val="12"/>
+  </w:num>
+  <w:num w:numId="23">
+    <w:abstractNumId w:val="6"/>
+  </w:num>
+  <w:num w:numId="24">
+    <w:abstractNumId w:val="11"/>
+  </w:num>
+  <w:num w:numId="25">
+    <w:abstractNumId w:val="9"/>
+  </w:num>
+  <w:num w:numId="26">
+    <w:abstractNumId w:val="4"/>
+  </w:num>
+  <w:num w:numId="27">
+    <w:abstractNumId w:val="3"/>
   </w:num>
 </w:numbering>
 </file>
@@ -5226,7 +6550,6 @@
   <w:style w:type="character" w:default="1" w:styleId="Fontepargpadro">
     <w:name w:val="Default Paragraph Font"/>
     <w:uiPriority w:val="1"/>
-    <w:semiHidden/>
     <w:unhideWhenUsed/>
   </w:style>
   <w:style w:type="table" w:default="1" w:styleId="Tabelanormal">
@@ -5326,7 +6649,6 @@
       <w:spacing w:after="0" w:line="240" w:lineRule="auto"/>
     </w:pPr>
     <w:tblPr>
-      <w:tblInd w:w="0" w:type="dxa"/>
       <w:tblBorders>
         <w:top w:val="single" w:sz="4" w:space="0" w:color="auto"/>
         <w:left w:val="single" w:sz="4" w:space="0" w:color="auto"/>
@@ -5335,12 +6657,6 @@
         <w:insideH w:val="single" w:sz="4" w:space="0" w:color="auto"/>
         <w:insideV w:val="single" w:sz="4" w:space="0" w:color="auto"/>
       </w:tblBorders>
-      <w:tblCellMar>
-        <w:top w:w="0" w:type="dxa"/>
-        <w:left w:w="108" w:type="dxa"/>
-        <w:bottom w:w="0" w:type="dxa"/>
-        <w:right w:w="108" w:type="dxa"/>
-      </w:tblCellMar>
     </w:tblPr>
   </w:style>
   <w:style w:type="paragraph" w:styleId="Legenda">
@@ -5674,7 +6990,6 @@
   <w:style w:type="character" w:default="1" w:styleId="Fontepargpadro">
     <w:name w:val="Default Paragraph Font"/>
     <w:uiPriority w:val="1"/>
-    <w:semiHidden/>
     <w:unhideWhenUsed/>
   </w:style>
   <w:style w:type="table" w:default="1" w:styleId="Tabelanormal">
@@ -5774,7 +7089,6 @@
       <w:spacing w:after="0" w:line="240" w:lineRule="auto"/>
     </w:pPr>
     <w:tblPr>
-      <w:tblInd w:w="0" w:type="dxa"/>
       <w:tblBorders>
         <w:top w:val="single" w:sz="4" w:space="0" w:color="auto"/>
         <w:left w:val="single" w:sz="4" w:space="0" w:color="auto"/>
@@ -5783,12 +7097,6 @@
         <w:insideH w:val="single" w:sz="4" w:space="0" w:color="auto"/>
         <w:insideV w:val="single" w:sz="4" w:space="0" w:color="auto"/>
       </w:tblBorders>
-      <w:tblCellMar>
-        <w:top w:w="0" w:type="dxa"/>
-        <w:left w:w="108" w:type="dxa"/>
-        <w:bottom w:w="0" w:type="dxa"/>
-        <w:right w:w="108" w:type="dxa"/>
-      </w:tblCellMar>
     </w:tblPr>
   </w:style>
   <w:style w:type="paragraph" w:styleId="Legenda">
@@ -6229,7 +7537,7 @@
 </file>
 
 <file path=customXml/itemProps1.xml><?xml version="1.0" encoding="utf-8"?>
-<ds:datastoreItem xmlns:ds="http://schemas.openxmlformats.org/officeDocument/2006/customXml" ds:itemID="{C822F837-FA7D-4D0F-9A98-E3082C99FBB0}">
+<ds:datastoreItem xmlns:ds="http://schemas.openxmlformats.org/officeDocument/2006/customXml" ds:itemID="{97496F3D-63B0-4753-AC03-4CEB5D381890}">
   <ds:schemaRefs>
     <ds:schemaRef ds:uri="http://schemas.openxmlformats.org/officeDocument/2006/bibliography"/>
   </ds:schemaRefs>

</xml_diff>